<commit_message>
Extending cardNumberField population: handling use case when card list is empty
</commit_message>
<xml_diff>
--- a/documentation/User-Manual.docx
+++ b/documentation/User-Manual.docx
@@ -1,6 +1,6 @@
 
 <file path=word/document.xml><?xml version="1.0" encoding="utf-8"?>
-<w:document xmlns:wpc="http://schemas.microsoft.com/office/word/2010/wordprocessingCanvas" xmlns:mc="http://schemas.openxmlformats.org/markup-compatibility/2006" xmlns:o="urn:schemas-microsoft-com:office:office" xmlns:r="http://schemas.openxmlformats.org/officeDocument/2006/relationships" xmlns:m="http://schemas.openxmlformats.org/officeDocument/2006/math" xmlns:v="urn:schemas-microsoft-com:vml" xmlns:wp14="http://schemas.microsoft.com/office/word/2010/wordprocessingDrawing" xmlns:wp="http://schemas.openxmlformats.org/drawingml/2006/wordprocessingDrawing" xmlns:w10="urn:schemas-microsoft-com:office:word" xmlns:w="http://schemas.openxmlformats.org/wordprocessingml/2006/main" xmlns:w14="http://schemas.microsoft.com/office/word/2010/wordml" xmlns:w15="http://schemas.microsoft.com/office/word/2012/wordml" xmlns:wpg="http://schemas.microsoft.com/office/word/2010/wordprocessingGroup" xmlns:wpi="http://schemas.microsoft.com/office/word/2010/wordprocessingInk" xmlns:wne="http://schemas.microsoft.com/office/word/2006/wordml" xmlns:wps="http://schemas.microsoft.com/office/word/2010/wordprocessingShape" mc:Ignorable="w14 w15 wp14">
+<w:document xmlns:wpc="http://schemas.microsoft.com/office/word/2010/wordprocessingCanvas" xmlns:mc="http://schemas.openxmlformats.org/markup-compatibility/2006" xmlns:o="urn:schemas-microsoft-com:office:office" xmlns:r="http://schemas.openxmlformats.org/officeDocument/2006/relationships" xmlns:m="http://schemas.openxmlformats.org/officeDocument/2006/math" xmlns:v="urn:schemas-microsoft-com:vml" xmlns:wp14="http://schemas.microsoft.com/office/word/2010/wordprocessingDrawing" xmlns:wp="http://schemas.openxmlformats.org/drawingml/2006/wordprocessingDrawing" xmlns:w10="urn:schemas-microsoft-com:office:word" xmlns:w="http://schemas.openxmlformats.org/wordprocessingml/2006/main" xmlns:w14="http://schemas.microsoft.com/office/word/2010/wordml" xmlns:wpg="http://schemas.microsoft.com/office/word/2010/wordprocessingGroup" xmlns:wpi="http://schemas.microsoft.com/office/word/2010/wordprocessingInk" xmlns:wne="http://schemas.microsoft.com/office/word/2006/wordml" xmlns:wps="http://schemas.microsoft.com/office/word/2010/wordprocessingShape" mc:Ignorable="w14 wp14">
   <w:body>
     <w:p>
       <w:pPr>
@@ -24,7 +24,15 @@
       </w:r>
       <w:proofErr w:type="spellStart"/>
       <w:r>
-        <w:t>BetViktor</w:t>
+        <w:t>BetVi</w:t>
+      </w:r>
+      <w:r>
+        <w:t>c</w:t>
+      </w:r>
+      <w:bookmarkStart w:id="0" w:name="_GoBack"/>
+      <w:bookmarkEnd w:id="0"/>
+      <w:r>
+        <w:t>tor</w:t>
       </w:r>
       <w:proofErr w:type="spellEnd"/>
       <w:r>
@@ -64,7 +72,7 @@
       <w:r>
         <w:t xml:space="preserve"> </w:t>
       </w:r>
-      <w:hyperlink r:id="rId8" w:history="1">
+      <w:hyperlink r:id="rId9" w:history="1">
         <w:r>
           <w:rPr>
             <w:rStyle w:val="Hyperlink"/>
@@ -444,7 +452,7 @@
         </w:rPr>
         <w:t xml:space="preserve">The solution is available on GitHub: </w:t>
       </w:r>
-      <w:hyperlink r:id="rId9" w:history="1">
+      <w:hyperlink r:id="rId10" w:history="1">
         <w:r>
           <w:rPr>
             <w:rStyle w:val="Hyperlink"/>
@@ -541,7 +549,7 @@
         </w:rPr>
         <w:t xml:space="preserve"> </w:t>
       </w:r>
-      <w:hyperlink r:id="rId10" w:history="1">
+      <w:hyperlink r:id="rId11" w:history="1">
         <w:r>
           <w:rPr>
             <w:rStyle w:val="Hyperlink"/>
@@ -590,35 +598,7 @@
           <w:rFonts w:eastAsiaTheme="minorHAnsi"/>
           <w:lang w:bidi="ar-SA"/>
         </w:rPr>
-        <w:t xml:space="preserve">(Tested versions: </w:t>
-      </w:r>
-      <w:r>
-        <w:rPr>
-          <w:rFonts w:eastAsiaTheme="minorHAnsi"/>
-          <w:lang w:bidi="ar-SA"/>
-        </w:rPr>
-        <w:t xml:space="preserve">Firefox </w:t>
-      </w:r>
-      <w:r>
-        <w:rPr>
-          <w:rFonts w:eastAsiaTheme="minorHAnsi"/>
-          <w:lang w:bidi="ar-SA"/>
-        </w:rPr>
-        <w:t xml:space="preserve">39.0.3 / </w:t>
-      </w:r>
-      <w:r>
-        <w:rPr>
-          <w:rFonts w:eastAsiaTheme="minorHAnsi"/>
-          <w:lang w:bidi="ar-SA"/>
-        </w:rPr>
-        <w:t>Chrome 44.0.2403.155</w:t>
-      </w:r>
-      <w:r>
-        <w:rPr>
-          <w:rFonts w:eastAsiaTheme="minorHAnsi"/>
-          <w:lang w:bidi="ar-SA"/>
-        </w:rPr>
-        <w:t>)</w:t>
+        <w:t>(Tested versions: Firefox 39.0.3 / Chrome 44.0.2403.155)</w:t>
       </w:r>
     </w:p>
     <w:p>
@@ -702,7 +682,7 @@
         </w:rPr>
         <w:t xml:space="preserve"> clone </w:t>
       </w:r>
-      <w:hyperlink r:id="rId11" w:history="1">
+      <w:hyperlink r:id="rId12" w:history="1">
         <w:r>
           <w:rPr>
             <w:rStyle w:val="Hyperlink"/>
@@ -1147,25 +1127,7 @@
                 <w:szCs w:val="18"/>
                 <w:lang w:bidi="ar-SA"/>
               </w:rPr>
-              <w:t xml:space="preserve">Location of the </w:t>
-            </w:r>
-            <w:r>
-              <w:rPr>
-                <w:rFonts w:eastAsiaTheme="minorHAnsi"/>
-                <w:sz w:val="18"/>
-                <w:szCs w:val="18"/>
-                <w:lang w:bidi="ar-SA"/>
-              </w:rPr>
-              <w:t>IE</w:t>
-            </w:r>
-            <w:r>
-              <w:rPr>
-                <w:rFonts w:eastAsiaTheme="minorHAnsi"/>
-                <w:sz w:val="18"/>
-                <w:szCs w:val="18"/>
-                <w:lang w:bidi="ar-SA"/>
-              </w:rPr>
-              <w:t xml:space="preserve"> specific driver.</w:t>
+              <w:t>Location of the IE specific driver.</w:t>
             </w:r>
           </w:p>
         </w:tc>
@@ -1410,14 +1372,7 @@
           <w:rFonts w:eastAsiaTheme="minorHAnsi"/>
           <w:lang w:bidi="ar-SA"/>
         </w:rPr>
-        <w:t>=</w:t>
-      </w:r>
-      <w:r>
-        <w:rPr>
-          <w:rFonts w:eastAsiaTheme="minorHAnsi"/>
-          <w:lang w:bidi="ar-SA"/>
-        </w:rPr>
-        <w:t>Firefox</w:t>
+        <w:t>=Firefox</w:t>
       </w:r>
     </w:p>
     <w:p>
@@ -2078,14 +2033,7 @@
           <w:i/>
           <w:lang w:bidi="ar-SA"/>
         </w:rPr>
-        <w:t>-cashier-automation-testing\</w:t>
-      </w:r>
-      <w:r>
-        <w:rPr>
-          <w:i/>
-          <w:lang w:bidi="ar-SA"/>
-        </w:rPr>
-        <w:t>log4j-application.log</w:t>
+        <w:t>-cashier-automation-testing\log4j-application.log</w:t>
       </w:r>
     </w:p>
     <w:p>
@@ -2387,13 +2335,7 @@
         <w:rPr>
           <w:lang w:bidi="ar-SA"/>
         </w:rPr>
-        <w:t>rap</w:t>
-      </w:r>
-      <w:r>
-        <w:rPr>
-          <w:lang w:bidi="ar-SA"/>
-        </w:rPr>
-        <w:t xml:space="preserve"> around the </w:t>
+        <w:t xml:space="preserve">rap around the </w:t>
       </w:r>
       <w:proofErr w:type="spellStart"/>
       <w:r>
@@ -2408,13 +2350,7 @@
         <w:rPr>
           <w:lang w:bidi="ar-SA"/>
         </w:rPr>
-        <w:t xml:space="preserve"> component</w:t>
-      </w:r>
-      <w:r>
-        <w:rPr>
-          <w:lang w:bidi="ar-SA"/>
-        </w:rPr>
-        <w:t xml:space="preserve"> and set card expiry date. </w:t>
+        <w:t xml:space="preserve"> component and set card expiry date. </w:t>
       </w:r>
       <w:r>
         <w:rPr>
@@ -2856,8 +2792,6 @@
             </w:r>
           </w:p>
         </w:tc>
-        <w:bookmarkStart w:id="0" w:name="_GoBack"/>
-        <w:bookmarkEnd w:id="0"/>
       </w:tr>
     </w:tbl>
     <w:p>
@@ -2896,7 +2830,7 @@
                     <pic:cNvPicPr/>
                   </pic:nvPicPr>
                   <pic:blipFill>
-                    <a:blip r:embed="rId12">
+                    <a:blip r:embed="rId13">
                       <a:extLst>
                         <a:ext uri="{28A0092B-C50C-407E-A947-70E740481C1C}">
                           <a14:useLocalDpi xmlns:a14="http://schemas.microsoft.com/office/drawing/2010/main" val="0"/>
@@ -2930,9 +2864,9 @@
       </w:r>
     </w:p>
     <w:sectPr>
-      <w:headerReference w:type="default" r:id="rId13"/>
-      <w:footerReference w:type="even" r:id="rId14"/>
-      <w:footerReference w:type="default" r:id="rId15"/>
+      <w:headerReference w:type="default" r:id="rId14"/>
+      <w:footerReference w:type="even" r:id="rId15"/>
+      <w:footerReference w:type="default" r:id="rId16"/>
       <w:pgSz w:w="12240" w:h="15840"/>
       <w:pgMar w:top="720" w:right="720" w:bottom="720" w:left="720" w:header="0" w:footer="432" w:gutter="144"/>
       <w:cols w:space="720"/>
@@ -2943,7 +2877,7 @@
 </file>
 
 <file path=word/endnotes.xml><?xml version="1.0" encoding="utf-8"?>
-<w:endnotes xmlns:wpc="http://schemas.microsoft.com/office/word/2010/wordprocessingCanvas" xmlns:mc="http://schemas.openxmlformats.org/markup-compatibility/2006" xmlns:o="urn:schemas-microsoft-com:office:office" xmlns:r="http://schemas.openxmlformats.org/officeDocument/2006/relationships" xmlns:m="http://schemas.openxmlformats.org/officeDocument/2006/math" xmlns:v="urn:schemas-microsoft-com:vml" xmlns:wp14="http://schemas.microsoft.com/office/word/2010/wordprocessingDrawing" xmlns:wp="http://schemas.openxmlformats.org/drawingml/2006/wordprocessingDrawing" xmlns:w10="urn:schemas-microsoft-com:office:word" xmlns:w="http://schemas.openxmlformats.org/wordprocessingml/2006/main" xmlns:w14="http://schemas.microsoft.com/office/word/2010/wordml" xmlns:w15="http://schemas.microsoft.com/office/word/2012/wordml" xmlns:wpg="http://schemas.microsoft.com/office/word/2010/wordprocessingGroup" xmlns:wpi="http://schemas.microsoft.com/office/word/2010/wordprocessingInk" xmlns:wne="http://schemas.microsoft.com/office/word/2006/wordml" xmlns:wps="http://schemas.microsoft.com/office/word/2010/wordprocessingShape" mc:Ignorable="w14 w15 wp14">
+<w:endnotes xmlns:wpc="http://schemas.microsoft.com/office/word/2010/wordprocessingCanvas" xmlns:mc="http://schemas.openxmlformats.org/markup-compatibility/2006" xmlns:o="urn:schemas-microsoft-com:office:office" xmlns:r="http://schemas.openxmlformats.org/officeDocument/2006/relationships" xmlns:m="http://schemas.openxmlformats.org/officeDocument/2006/math" xmlns:v="urn:schemas-microsoft-com:vml" xmlns:wp14="http://schemas.microsoft.com/office/word/2010/wordprocessingDrawing" xmlns:wp="http://schemas.openxmlformats.org/drawingml/2006/wordprocessingDrawing" xmlns:w10="urn:schemas-microsoft-com:office:word" xmlns:w="http://schemas.openxmlformats.org/wordprocessingml/2006/main" xmlns:w14="http://schemas.microsoft.com/office/word/2010/wordml" xmlns:wpg="http://schemas.microsoft.com/office/word/2010/wordprocessingGroup" xmlns:wpi="http://schemas.microsoft.com/office/word/2010/wordprocessingInk" xmlns:wne="http://schemas.microsoft.com/office/word/2006/wordml" xmlns:wps="http://schemas.microsoft.com/office/word/2010/wordprocessingShape" mc:Ignorable="w14 wp14">
   <w:endnote w:type="separator" w:id="-1">
     <w:p>
       <w:r>
@@ -2962,7 +2896,7 @@
 </file>
 
 <file path=word/footer1.xml><?xml version="1.0" encoding="utf-8"?>
-<w:ftr xmlns:wpc="http://schemas.microsoft.com/office/word/2010/wordprocessingCanvas" xmlns:mc="http://schemas.openxmlformats.org/markup-compatibility/2006" xmlns:o="urn:schemas-microsoft-com:office:office" xmlns:r="http://schemas.openxmlformats.org/officeDocument/2006/relationships" xmlns:m="http://schemas.openxmlformats.org/officeDocument/2006/math" xmlns:v="urn:schemas-microsoft-com:vml" xmlns:wp14="http://schemas.microsoft.com/office/word/2010/wordprocessingDrawing" xmlns:wp="http://schemas.openxmlformats.org/drawingml/2006/wordprocessingDrawing" xmlns:w10="urn:schemas-microsoft-com:office:word" xmlns:w="http://schemas.openxmlformats.org/wordprocessingml/2006/main" xmlns:w14="http://schemas.microsoft.com/office/word/2010/wordml" xmlns:w15="http://schemas.microsoft.com/office/word/2012/wordml" xmlns:wpg="http://schemas.microsoft.com/office/word/2010/wordprocessingGroup" xmlns:wpi="http://schemas.microsoft.com/office/word/2010/wordprocessingInk" xmlns:wne="http://schemas.microsoft.com/office/word/2006/wordml" xmlns:wps="http://schemas.microsoft.com/office/word/2010/wordprocessingShape" mc:Ignorable="w14 w15 wp14">
+<w:ftr xmlns:wpc="http://schemas.microsoft.com/office/word/2010/wordprocessingCanvas" xmlns:mc="http://schemas.openxmlformats.org/markup-compatibility/2006" xmlns:o="urn:schemas-microsoft-com:office:office" xmlns:r="http://schemas.openxmlformats.org/officeDocument/2006/relationships" xmlns:m="http://schemas.openxmlformats.org/officeDocument/2006/math" xmlns:v="urn:schemas-microsoft-com:vml" xmlns:wp14="http://schemas.microsoft.com/office/word/2010/wordprocessingDrawing" xmlns:wp="http://schemas.openxmlformats.org/drawingml/2006/wordprocessingDrawing" xmlns:w10="urn:schemas-microsoft-com:office:word" xmlns:w="http://schemas.openxmlformats.org/wordprocessingml/2006/main" xmlns:w14="http://schemas.microsoft.com/office/word/2010/wordml" xmlns:wpg="http://schemas.microsoft.com/office/word/2010/wordprocessingGroup" xmlns:wpi="http://schemas.microsoft.com/office/word/2010/wordprocessingInk" xmlns:wne="http://schemas.microsoft.com/office/word/2006/wordml" xmlns:wps="http://schemas.microsoft.com/office/word/2010/wordprocessingShape" mc:Ignorable="w14 wp14">
   <w:p>
     <w:pPr>
       <w:pStyle w:val="Footer"/>
@@ -3039,7 +2973,7 @@
 </file>
 
 <file path=word/footer2.xml><?xml version="1.0" encoding="utf-8"?>
-<w:ftr xmlns:wpc="http://schemas.microsoft.com/office/word/2010/wordprocessingCanvas" xmlns:mc="http://schemas.openxmlformats.org/markup-compatibility/2006" xmlns:o="urn:schemas-microsoft-com:office:office" xmlns:r="http://schemas.openxmlformats.org/officeDocument/2006/relationships" xmlns:m="http://schemas.openxmlformats.org/officeDocument/2006/math" xmlns:v="urn:schemas-microsoft-com:vml" xmlns:wp14="http://schemas.microsoft.com/office/word/2010/wordprocessingDrawing" xmlns:wp="http://schemas.openxmlformats.org/drawingml/2006/wordprocessingDrawing" xmlns:w10="urn:schemas-microsoft-com:office:word" xmlns:w="http://schemas.openxmlformats.org/wordprocessingml/2006/main" xmlns:w14="http://schemas.microsoft.com/office/word/2010/wordml" xmlns:w15="http://schemas.microsoft.com/office/word/2012/wordml" xmlns:wpg="http://schemas.microsoft.com/office/word/2010/wordprocessingGroup" xmlns:wpi="http://schemas.microsoft.com/office/word/2010/wordprocessingInk" xmlns:wne="http://schemas.microsoft.com/office/word/2006/wordml" xmlns:wps="http://schemas.microsoft.com/office/word/2010/wordprocessingShape" mc:Ignorable="w14 w15 wp14">
+<w:ftr xmlns:wpc="http://schemas.microsoft.com/office/word/2010/wordprocessingCanvas" xmlns:mc="http://schemas.openxmlformats.org/markup-compatibility/2006" xmlns:o="urn:schemas-microsoft-com:office:office" xmlns:r="http://schemas.openxmlformats.org/officeDocument/2006/relationships" xmlns:m="http://schemas.openxmlformats.org/officeDocument/2006/math" xmlns:v="urn:schemas-microsoft-com:vml" xmlns:wp14="http://schemas.microsoft.com/office/word/2010/wordprocessingDrawing" xmlns:wp="http://schemas.openxmlformats.org/drawingml/2006/wordprocessingDrawing" xmlns:w10="urn:schemas-microsoft-com:office:word" xmlns:w="http://schemas.openxmlformats.org/wordprocessingml/2006/main" xmlns:w14="http://schemas.microsoft.com/office/word/2010/wordml" xmlns:wpg="http://schemas.microsoft.com/office/word/2010/wordprocessingGroup" xmlns:wpi="http://schemas.microsoft.com/office/word/2010/wordprocessingInk" xmlns:wne="http://schemas.microsoft.com/office/word/2006/wordml" xmlns:wps="http://schemas.microsoft.com/office/word/2010/wordprocessingShape" mc:Ignorable="w14 wp14">
   <w:p>
     <w:pPr>
       <w:pStyle w:val="Footer"/>
@@ -3104,7 +3038,7 @@
 </file>
 
 <file path=word/footnotes.xml><?xml version="1.0" encoding="utf-8"?>
-<w:footnotes xmlns:wpc="http://schemas.microsoft.com/office/word/2010/wordprocessingCanvas" xmlns:mc="http://schemas.openxmlformats.org/markup-compatibility/2006" xmlns:o="urn:schemas-microsoft-com:office:office" xmlns:r="http://schemas.openxmlformats.org/officeDocument/2006/relationships" xmlns:m="http://schemas.openxmlformats.org/officeDocument/2006/math" xmlns:v="urn:schemas-microsoft-com:vml" xmlns:wp14="http://schemas.microsoft.com/office/word/2010/wordprocessingDrawing" xmlns:wp="http://schemas.openxmlformats.org/drawingml/2006/wordprocessingDrawing" xmlns:w10="urn:schemas-microsoft-com:office:word" xmlns:w="http://schemas.openxmlformats.org/wordprocessingml/2006/main" xmlns:w14="http://schemas.microsoft.com/office/word/2010/wordml" xmlns:w15="http://schemas.microsoft.com/office/word/2012/wordml" xmlns:wpg="http://schemas.microsoft.com/office/word/2010/wordprocessingGroup" xmlns:wpi="http://schemas.microsoft.com/office/word/2010/wordprocessingInk" xmlns:wne="http://schemas.microsoft.com/office/word/2006/wordml" xmlns:wps="http://schemas.microsoft.com/office/word/2010/wordprocessingShape" mc:Ignorable="w14 w15 wp14">
+<w:footnotes xmlns:wpc="http://schemas.microsoft.com/office/word/2010/wordprocessingCanvas" xmlns:mc="http://schemas.openxmlformats.org/markup-compatibility/2006" xmlns:o="urn:schemas-microsoft-com:office:office" xmlns:r="http://schemas.openxmlformats.org/officeDocument/2006/relationships" xmlns:m="http://schemas.openxmlformats.org/officeDocument/2006/math" xmlns:v="urn:schemas-microsoft-com:vml" xmlns:wp14="http://schemas.microsoft.com/office/word/2010/wordprocessingDrawing" xmlns:wp="http://schemas.openxmlformats.org/drawingml/2006/wordprocessingDrawing" xmlns:w10="urn:schemas-microsoft-com:office:word" xmlns:w="http://schemas.openxmlformats.org/wordprocessingml/2006/main" xmlns:w14="http://schemas.microsoft.com/office/word/2010/wordml" xmlns:wpg="http://schemas.microsoft.com/office/word/2010/wordprocessingGroup" xmlns:wpi="http://schemas.microsoft.com/office/word/2010/wordprocessingInk" xmlns:wne="http://schemas.microsoft.com/office/word/2006/wordml" xmlns:wps="http://schemas.microsoft.com/office/word/2010/wordprocessingShape" mc:Ignorable="w14 wp14">
   <w:footnote w:type="separator" w:id="-1">
     <w:p>
       <w:r>
@@ -3123,7 +3057,7 @@
 </file>
 
 <file path=word/header1.xml><?xml version="1.0" encoding="utf-8"?>
-<w:hdr xmlns:wpc="http://schemas.microsoft.com/office/word/2010/wordprocessingCanvas" xmlns:mc="http://schemas.openxmlformats.org/markup-compatibility/2006" xmlns:o="urn:schemas-microsoft-com:office:office" xmlns:r="http://schemas.openxmlformats.org/officeDocument/2006/relationships" xmlns:m="http://schemas.openxmlformats.org/officeDocument/2006/math" xmlns:v="urn:schemas-microsoft-com:vml" xmlns:wp14="http://schemas.microsoft.com/office/word/2010/wordprocessingDrawing" xmlns:wp="http://schemas.openxmlformats.org/drawingml/2006/wordprocessingDrawing" xmlns:w10="urn:schemas-microsoft-com:office:word" xmlns:w="http://schemas.openxmlformats.org/wordprocessingml/2006/main" xmlns:w14="http://schemas.microsoft.com/office/word/2010/wordml" xmlns:w15="http://schemas.microsoft.com/office/word/2012/wordml" xmlns:wpg="http://schemas.microsoft.com/office/word/2010/wordprocessingGroup" xmlns:wpi="http://schemas.microsoft.com/office/word/2010/wordprocessingInk" xmlns:wne="http://schemas.microsoft.com/office/word/2006/wordml" xmlns:wps="http://schemas.microsoft.com/office/word/2010/wordprocessingShape" mc:Ignorable="w14 w15 wp14">
+<w:hdr xmlns:wpc="http://schemas.microsoft.com/office/word/2010/wordprocessingCanvas" xmlns:mc="http://schemas.openxmlformats.org/markup-compatibility/2006" xmlns:o="urn:schemas-microsoft-com:office:office" xmlns:r="http://schemas.openxmlformats.org/officeDocument/2006/relationships" xmlns:m="http://schemas.openxmlformats.org/officeDocument/2006/math" xmlns:v="urn:schemas-microsoft-com:vml" xmlns:wp14="http://schemas.microsoft.com/office/word/2010/wordprocessingDrawing" xmlns:wp="http://schemas.openxmlformats.org/drawingml/2006/wordprocessingDrawing" xmlns:w10="urn:schemas-microsoft-com:office:word" xmlns:w="http://schemas.openxmlformats.org/wordprocessingml/2006/main" xmlns:w14="http://schemas.microsoft.com/office/word/2010/wordml" xmlns:wpg="http://schemas.microsoft.com/office/word/2010/wordprocessingGroup" xmlns:wpi="http://schemas.microsoft.com/office/word/2010/wordprocessingInk" xmlns:wne="http://schemas.microsoft.com/office/word/2006/wordml" xmlns:wps="http://schemas.microsoft.com/office/word/2010/wordprocessingShape" mc:Ignorable="w14 wp14">
   <w:p>
     <w:pPr>
       <w:pStyle w:val="Header"/>
@@ -3167,8 +3101,8 @@
 </file>
 
 <file path=word/numbering.xml><?xml version="1.0" encoding="utf-8"?>
-<w:numbering xmlns:wpc="http://schemas.microsoft.com/office/word/2010/wordprocessingCanvas" xmlns:mc="http://schemas.openxmlformats.org/markup-compatibility/2006" xmlns:o="urn:schemas-microsoft-com:office:office" xmlns:r="http://schemas.openxmlformats.org/officeDocument/2006/relationships" xmlns:m="http://schemas.openxmlformats.org/officeDocument/2006/math" xmlns:v="urn:schemas-microsoft-com:vml" xmlns:wp14="http://schemas.microsoft.com/office/word/2010/wordprocessingDrawing" xmlns:wp="http://schemas.openxmlformats.org/drawingml/2006/wordprocessingDrawing" xmlns:w10="urn:schemas-microsoft-com:office:word" xmlns:w="http://schemas.openxmlformats.org/wordprocessingml/2006/main" xmlns:w14="http://schemas.microsoft.com/office/word/2010/wordml" xmlns:w15="http://schemas.microsoft.com/office/word/2012/wordml" xmlns:wpg="http://schemas.microsoft.com/office/word/2010/wordprocessingGroup" xmlns:wpi="http://schemas.microsoft.com/office/word/2010/wordprocessingInk" xmlns:wne="http://schemas.microsoft.com/office/word/2006/wordml" xmlns:wps="http://schemas.microsoft.com/office/word/2010/wordprocessingShape" mc:Ignorable="w14 w15 wp14">
-  <w:abstractNum w:abstractNumId="0" w15:restartNumberingAfterBreak="0">
+<w:numbering xmlns:wpc="http://schemas.microsoft.com/office/word/2010/wordprocessingCanvas" xmlns:mc="http://schemas.openxmlformats.org/markup-compatibility/2006" xmlns:o="urn:schemas-microsoft-com:office:office" xmlns:r="http://schemas.openxmlformats.org/officeDocument/2006/relationships" xmlns:m="http://schemas.openxmlformats.org/officeDocument/2006/math" xmlns:v="urn:schemas-microsoft-com:vml" xmlns:wp14="http://schemas.microsoft.com/office/word/2010/wordprocessingDrawing" xmlns:wp="http://schemas.openxmlformats.org/drawingml/2006/wordprocessingDrawing" xmlns:w10="urn:schemas-microsoft-com:office:word" xmlns:w="http://schemas.openxmlformats.org/wordprocessingml/2006/main" xmlns:w14="http://schemas.microsoft.com/office/word/2010/wordml" xmlns:wpg="http://schemas.microsoft.com/office/word/2010/wordprocessingGroup" xmlns:wpi="http://schemas.microsoft.com/office/word/2010/wordprocessingInk" xmlns:wne="http://schemas.microsoft.com/office/word/2006/wordml" xmlns:wps="http://schemas.microsoft.com/office/word/2010/wordprocessingShape" mc:Ignorable="w14 wp14">
+  <w:abstractNum w:abstractNumId="0">
     <w:nsid w:val="128064CC"/>
     <w:multiLevelType w:val="hybridMultilevel"/>
     <w:tmpl w:val="8AD8F274"/>
@@ -3189,6 +3123,7 @@
     <w:lvl w:ilvl="1" w:tplc="04090003">
       <w:start w:val="1"/>
       <w:numFmt w:val="bullet"/>
+      <w:pStyle w:val="BulletsFE"/>
       <w:lvlText w:val="o"/>
       <w:lvlJc w:val="left"/>
       <w:pPr>
@@ -3283,7 +3218,7 @@
       </w:rPr>
     </w:lvl>
   </w:abstractNum>
-  <w:abstractNum w:abstractNumId="1" w15:restartNumberingAfterBreak="0">
+  <w:abstractNum w:abstractNumId="1">
     <w:nsid w:val="1E124310"/>
     <w:multiLevelType w:val="hybridMultilevel"/>
     <w:tmpl w:val="FB2A19B8"/>
@@ -3397,7 +3332,7 @@
       </w:rPr>
     </w:lvl>
   </w:abstractNum>
-  <w:abstractNum w:abstractNumId="2" w15:restartNumberingAfterBreak="0">
+  <w:abstractNum w:abstractNumId="2">
     <w:nsid w:val="22B36BAC"/>
     <w:multiLevelType w:val="hybridMultilevel"/>
     <w:tmpl w:val="6A1A00E0"/>
@@ -3483,7 +3418,7 @@
       </w:pPr>
     </w:lvl>
   </w:abstractNum>
-  <w:abstractNum w:abstractNumId="3" w15:restartNumberingAfterBreak="0">
+  <w:abstractNum w:abstractNumId="3">
     <w:nsid w:val="23825D0D"/>
     <w:multiLevelType w:val="hybridMultilevel"/>
     <w:tmpl w:val="087A9FB8"/>
@@ -3597,7 +3532,7 @@
       </w:rPr>
     </w:lvl>
   </w:abstractNum>
-  <w:abstractNum w:abstractNumId="4" w15:restartNumberingAfterBreak="0">
+  <w:abstractNum w:abstractNumId="4">
     <w:nsid w:val="2446549F"/>
     <w:multiLevelType w:val="hybridMultilevel"/>
     <w:tmpl w:val="663A2050"/>
@@ -3715,7 +3650,7 @@
       </w:rPr>
     </w:lvl>
   </w:abstractNum>
-  <w:abstractNum w:abstractNumId="5" w15:restartNumberingAfterBreak="0">
+  <w:abstractNum w:abstractNumId="5">
     <w:nsid w:val="248C55F2"/>
     <w:multiLevelType w:val="hybridMultilevel"/>
     <w:tmpl w:val="E07C8BD6"/>
@@ -3828,7 +3763,7 @@
       </w:rPr>
     </w:lvl>
   </w:abstractNum>
-  <w:abstractNum w:abstractNumId="6" w15:restartNumberingAfterBreak="0">
+  <w:abstractNum w:abstractNumId="6">
     <w:nsid w:val="36495DD2"/>
     <w:multiLevelType w:val="hybridMultilevel"/>
     <w:tmpl w:val="F2F06AE2"/>
@@ -3941,7 +3876,7 @@
       </w:rPr>
     </w:lvl>
   </w:abstractNum>
-  <w:abstractNum w:abstractNumId="7" w15:restartNumberingAfterBreak="0">
+  <w:abstractNum w:abstractNumId="7">
     <w:nsid w:val="37753B2E"/>
     <w:multiLevelType w:val="hybridMultilevel"/>
     <w:tmpl w:val="AB4CF3F0"/>
@@ -4057,7 +3992,7 @@
       </w:rPr>
     </w:lvl>
   </w:abstractNum>
-  <w:abstractNum w:abstractNumId="8" w15:restartNumberingAfterBreak="0">
+  <w:abstractNum w:abstractNumId="8">
     <w:nsid w:val="3DAD59C6"/>
     <w:multiLevelType w:val="hybridMultilevel"/>
     <w:tmpl w:val="6396ECE8"/>
@@ -4080,6 +4015,7 @@
     <w:lvl w:ilvl="1" w:tplc="04090003">
       <w:start w:val="1"/>
       <w:numFmt w:val="bullet"/>
+      <w:pStyle w:val="SectionCheckFE"/>
       <w:lvlText w:val="o"/>
       <w:lvlJc w:val="left"/>
       <w:pPr>
@@ -4174,7 +4110,7 @@
       </w:rPr>
     </w:lvl>
   </w:abstractNum>
-  <w:abstractNum w:abstractNumId="9" w15:restartNumberingAfterBreak="0">
+  <w:abstractNum w:abstractNumId="9">
     <w:nsid w:val="3F625ADD"/>
     <w:multiLevelType w:val="hybridMultilevel"/>
     <w:tmpl w:val="25406892"/>
@@ -4287,7 +4223,7 @@
       </w:rPr>
     </w:lvl>
   </w:abstractNum>
-  <w:abstractNum w:abstractNumId="10" w15:restartNumberingAfterBreak="0">
+  <w:abstractNum w:abstractNumId="10">
     <w:nsid w:val="41680310"/>
     <w:multiLevelType w:val="hybridMultilevel"/>
     <w:tmpl w:val="5E185BCC"/>
@@ -4387,7 +4323,7 @@
       </w:pPr>
     </w:lvl>
   </w:abstractNum>
-  <w:abstractNum w:abstractNumId="11" w15:restartNumberingAfterBreak="0">
+  <w:abstractNum w:abstractNumId="11">
     <w:nsid w:val="502E4B6D"/>
     <w:multiLevelType w:val="hybridMultilevel"/>
     <w:tmpl w:val="C436E818"/>
@@ -4501,7 +4437,7 @@
       </w:rPr>
     </w:lvl>
   </w:abstractNum>
-  <w:abstractNum w:abstractNumId="12" w15:restartNumberingAfterBreak="0">
+  <w:abstractNum w:abstractNumId="12">
     <w:nsid w:val="518C32CA"/>
     <w:multiLevelType w:val="hybridMultilevel"/>
     <w:tmpl w:val="36A4A73C"/>
@@ -4614,7 +4550,7 @@
       </w:rPr>
     </w:lvl>
   </w:abstractNum>
-  <w:abstractNum w:abstractNumId="13" w15:restartNumberingAfterBreak="0">
+  <w:abstractNum w:abstractNumId="13">
     <w:nsid w:val="55490DE4"/>
     <w:multiLevelType w:val="hybridMultilevel"/>
     <w:tmpl w:val="0D0AA0E8"/>
@@ -4727,7 +4663,7 @@
       </w:rPr>
     </w:lvl>
   </w:abstractNum>
-  <w:abstractNum w:abstractNumId="14" w15:restartNumberingAfterBreak="0">
+  <w:abstractNum w:abstractNumId="14">
     <w:nsid w:val="66B9206F"/>
     <w:multiLevelType w:val="hybridMultilevel"/>
     <w:tmpl w:val="58A073A2"/>
@@ -4816,7 +4752,7 @@
       </w:pPr>
     </w:lvl>
   </w:abstractNum>
-  <w:abstractNum w:abstractNumId="15" w15:restartNumberingAfterBreak="0">
+  <w:abstractNum w:abstractNumId="15">
     <w:nsid w:val="75132C66"/>
     <w:multiLevelType w:val="hybridMultilevel"/>
     <w:tmpl w:val="04C8E18C"/>
@@ -4838,6 +4774,7 @@
     <w:lvl w:ilvl="1" w:tplc="04090003" w:tentative="1">
       <w:start w:val="1"/>
       <w:numFmt w:val="bullet"/>
+      <w:pStyle w:val="Bullet-TM"/>
       <w:lvlText w:val="o"/>
       <w:lvlJc w:val="left"/>
       <w:pPr>
@@ -5008,7 +4945,7 @@
 </file>
 
 <file path=word/styles.xml><?xml version="1.0" encoding="utf-8"?>
-<w:styles xmlns:mc="http://schemas.openxmlformats.org/markup-compatibility/2006" xmlns:r="http://schemas.openxmlformats.org/officeDocument/2006/relationships" xmlns:w="http://schemas.openxmlformats.org/wordprocessingml/2006/main" xmlns:w14="http://schemas.microsoft.com/office/word/2010/wordml" xmlns:w15="http://schemas.microsoft.com/office/word/2012/wordml" mc:Ignorable="w14 w15">
+<w:styles xmlns:mc="http://schemas.openxmlformats.org/markup-compatibility/2006" xmlns:r="http://schemas.openxmlformats.org/officeDocument/2006/relationships" xmlns:w="http://schemas.openxmlformats.org/wordprocessingml/2006/main" xmlns:w14="http://schemas.microsoft.com/office/word/2010/wordml" mc:Ignorable="w14">
   <w:docDefaults>
     <w:rPrDefault>
       <w:rPr>
@@ -5024,378 +4961,144 @@
       </w:pPr>
     </w:pPrDefault>
   </w:docDefaults>
-  <w:latentStyles w:defLockedState="0" w:defUIPriority="99" w:defSemiHidden="0" w:defUnhideWhenUsed="0" w:defQFormat="0" w:count="371">
-    <w:lsdException w:name="Normal" w:uiPriority="0" w:qFormat="1"/>
-    <w:lsdException w:name="heading 1" w:uiPriority="9" w:qFormat="1"/>
-    <w:lsdException w:name="heading 2" w:semiHidden="1" w:uiPriority="9" w:unhideWhenUsed="1" w:qFormat="1"/>
-    <w:lsdException w:name="heading 3" w:semiHidden="1" w:uiPriority="9" w:unhideWhenUsed="1" w:qFormat="1"/>
-    <w:lsdException w:name="heading 4" w:semiHidden="1" w:uiPriority="9" w:unhideWhenUsed="1"/>
-    <w:lsdException w:name="heading 5" w:semiHidden="1" w:uiPriority="9" w:unhideWhenUsed="1" w:qFormat="1"/>
-    <w:lsdException w:name="heading 6" w:semiHidden="1" w:uiPriority="9" w:unhideWhenUsed="1" w:qFormat="1"/>
-    <w:lsdException w:name="heading 7" w:semiHidden="1" w:uiPriority="9" w:unhideWhenUsed="1" w:qFormat="1"/>
-    <w:lsdException w:name="heading 8" w:semiHidden="1" w:uiPriority="9" w:unhideWhenUsed="1" w:qFormat="1"/>
-    <w:lsdException w:name="heading 9" w:semiHidden="1" w:uiPriority="9" w:unhideWhenUsed="1" w:qFormat="1"/>
-    <w:lsdException w:name="index 1" w:semiHidden="1" w:unhideWhenUsed="1"/>
-    <w:lsdException w:name="index 2" w:semiHidden="1" w:unhideWhenUsed="1"/>
-    <w:lsdException w:name="index 3" w:semiHidden="1" w:unhideWhenUsed="1"/>
-    <w:lsdException w:name="index 4" w:semiHidden="1" w:unhideWhenUsed="1"/>
-    <w:lsdException w:name="index 5" w:semiHidden="1" w:unhideWhenUsed="1"/>
-    <w:lsdException w:name="index 6" w:semiHidden="1" w:unhideWhenUsed="1"/>
-    <w:lsdException w:name="index 7" w:semiHidden="1" w:unhideWhenUsed="1"/>
-    <w:lsdException w:name="index 8" w:semiHidden="1" w:unhideWhenUsed="1"/>
-    <w:lsdException w:name="index 9" w:semiHidden="1" w:unhideWhenUsed="1"/>
-    <w:lsdException w:name="toc 1" w:semiHidden="1" w:uiPriority="39" w:unhideWhenUsed="1"/>
-    <w:lsdException w:name="toc 2" w:semiHidden="1" w:uiPriority="39" w:unhideWhenUsed="1"/>
-    <w:lsdException w:name="toc 3" w:semiHidden="1" w:uiPriority="39" w:unhideWhenUsed="1"/>
-    <w:lsdException w:name="toc 4" w:semiHidden="1" w:uiPriority="39" w:unhideWhenUsed="1"/>
-    <w:lsdException w:name="toc 5" w:semiHidden="1" w:uiPriority="39" w:unhideWhenUsed="1"/>
-    <w:lsdException w:name="toc 6" w:semiHidden="1" w:uiPriority="39" w:unhideWhenUsed="1"/>
-    <w:lsdException w:name="toc 7" w:semiHidden="1" w:uiPriority="39" w:unhideWhenUsed="1"/>
-    <w:lsdException w:name="toc 8" w:semiHidden="1" w:uiPriority="39" w:unhideWhenUsed="1"/>
-    <w:lsdException w:name="toc 9" w:semiHidden="1" w:uiPriority="39" w:unhideWhenUsed="1"/>
-    <w:lsdException w:name="Normal Indent" w:semiHidden="1" w:unhideWhenUsed="1"/>
-    <w:lsdException w:name="footnote text" w:semiHidden="1" w:unhideWhenUsed="1"/>
-    <w:lsdException w:name="annotation text" w:semiHidden="1" w:unhideWhenUsed="1"/>
-    <w:lsdException w:name="header" w:semiHidden="1" w:unhideWhenUsed="1"/>
-    <w:lsdException w:name="footer" w:semiHidden="1" w:unhideWhenUsed="1"/>
-    <w:lsdException w:name="index heading" w:semiHidden="1" w:unhideWhenUsed="1"/>
-    <w:lsdException w:name="caption" w:semiHidden="1" w:uiPriority="35" w:unhideWhenUsed="1"/>
-    <w:lsdException w:name="table of figures" w:semiHidden="1" w:unhideWhenUsed="1"/>
-    <w:lsdException w:name="envelope address" w:semiHidden="1" w:unhideWhenUsed="1"/>
-    <w:lsdException w:name="envelope return" w:semiHidden="1" w:unhideWhenUsed="1"/>
-    <w:lsdException w:name="footnote reference" w:semiHidden="1" w:unhideWhenUsed="1"/>
-    <w:lsdException w:name="annotation reference" w:semiHidden="1" w:unhideWhenUsed="1"/>
-    <w:lsdException w:name="line number" w:semiHidden="1" w:unhideWhenUsed="1"/>
-    <w:lsdException w:name="page number" w:semiHidden="1" w:unhideWhenUsed="1"/>
-    <w:lsdException w:name="endnote reference" w:semiHidden="1" w:unhideWhenUsed="1"/>
-    <w:lsdException w:name="endnote text" w:semiHidden="1" w:unhideWhenUsed="1"/>
-    <w:lsdException w:name="table of authorities" w:semiHidden="1" w:unhideWhenUsed="1"/>
-    <w:lsdException w:name="macro" w:semiHidden="1" w:unhideWhenUsed="1"/>
-    <w:lsdException w:name="toa heading" w:semiHidden="1" w:unhideWhenUsed="1"/>
-    <w:lsdException w:name="List" w:semiHidden="1" w:unhideWhenUsed="1"/>
-    <w:lsdException w:name="List Bullet" w:semiHidden="1" w:unhideWhenUsed="1"/>
-    <w:lsdException w:name="List Number" w:semiHidden="1" w:unhideWhenUsed="1"/>
-    <w:lsdException w:name="List 2" w:semiHidden="1" w:unhideWhenUsed="1"/>
-    <w:lsdException w:name="List 3" w:semiHidden="1" w:unhideWhenUsed="1"/>
-    <w:lsdException w:name="List 4" w:semiHidden="1" w:unhideWhenUsed="1"/>
-    <w:lsdException w:name="List 5" w:semiHidden="1" w:unhideWhenUsed="1"/>
-    <w:lsdException w:name="List Bullet 2" w:semiHidden="1" w:unhideWhenUsed="1"/>
-    <w:lsdException w:name="List Bullet 3" w:semiHidden="1" w:unhideWhenUsed="1"/>
-    <w:lsdException w:name="List Bullet 4" w:semiHidden="1" w:unhideWhenUsed="1"/>
-    <w:lsdException w:name="List Bullet 5" w:semiHidden="1" w:unhideWhenUsed="1"/>
-    <w:lsdException w:name="List Number 2" w:semiHidden="1" w:unhideWhenUsed="1"/>
-    <w:lsdException w:name="List Number 3" w:semiHidden="1" w:unhideWhenUsed="1"/>
-    <w:lsdException w:name="List Number 4" w:semiHidden="1" w:unhideWhenUsed="1"/>
-    <w:lsdException w:name="List Number 5" w:semiHidden="1" w:unhideWhenUsed="1"/>
-    <w:lsdException w:name="Title" w:uiPriority="10" w:qFormat="1"/>
-    <w:lsdException w:name="Closing" w:semiHidden="1" w:unhideWhenUsed="1"/>
-    <w:lsdException w:name="Signature" w:semiHidden="1" w:unhideWhenUsed="1"/>
-    <w:lsdException w:name="Default Paragraph Font" w:semiHidden="1" w:uiPriority="1" w:unhideWhenUsed="1"/>
-    <w:lsdException w:name="Body Text" w:semiHidden="1" w:unhideWhenUsed="1"/>
-    <w:lsdException w:name="Body Text Indent" w:semiHidden="1" w:unhideWhenUsed="1"/>
-    <w:lsdException w:name="List Continue" w:semiHidden="1" w:unhideWhenUsed="1"/>
-    <w:lsdException w:name="List Continue 2" w:semiHidden="1" w:unhideWhenUsed="1"/>
-    <w:lsdException w:name="List Continue 3" w:semiHidden="1" w:unhideWhenUsed="1"/>
-    <w:lsdException w:name="List Continue 4" w:semiHidden="1" w:unhideWhenUsed="1"/>
-    <w:lsdException w:name="List Continue 5" w:semiHidden="1" w:unhideWhenUsed="1"/>
-    <w:lsdException w:name="Message Header" w:semiHidden="1" w:unhideWhenUsed="1"/>
-    <w:lsdException w:name="Subtitle" w:uiPriority="11"/>
-    <w:lsdException w:name="Salutation" w:semiHidden="1" w:unhideWhenUsed="1"/>
-    <w:lsdException w:name="Date" w:semiHidden="1" w:unhideWhenUsed="1"/>
-    <w:lsdException w:name="Body Text First Indent" w:semiHidden="1" w:unhideWhenUsed="1"/>
-    <w:lsdException w:name="Body Text First Indent 2" w:semiHidden="1" w:unhideWhenUsed="1"/>
-    <w:lsdException w:name="Note Heading" w:semiHidden="1" w:unhideWhenUsed="1"/>
-    <w:lsdException w:name="Body Text 2" w:semiHidden="1" w:unhideWhenUsed="1"/>
-    <w:lsdException w:name="Body Text 3" w:semiHidden="1" w:unhideWhenUsed="1"/>
-    <w:lsdException w:name="Body Text Indent 2" w:semiHidden="1" w:unhideWhenUsed="1"/>
-    <w:lsdException w:name="Body Text Indent 3" w:semiHidden="1" w:unhideWhenUsed="1"/>
-    <w:lsdException w:name="Block Text" w:semiHidden="1" w:unhideWhenUsed="1"/>
-    <w:lsdException w:name="Hyperlink" w:semiHidden="1" w:unhideWhenUsed="1"/>
-    <w:lsdException w:name="FollowedHyperlink" w:semiHidden="1" w:unhideWhenUsed="1"/>
-    <w:lsdException w:name="Strong" w:uiPriority="22"/>
-    <w:lsdException w:name="Emphasis" w:uiPriority="20"/>
-    <w:lsdException w:name="Document Map" w:semiHidden="1" w:unhideWhenUsed="1"/>
-    <w:lsdException w:name="Plain Text" w:semiHidden="1" w:unhideWhenUsed="1"/>
-    <w:lsdException w:name="E-mail Signature" w:semiHidden="1" w:unhideWhenUsed="1"/>
-    <w:lsdException w:name="HTML Top of Form" w:semiHidden="1" w:unhideWhenUsed="1"/>
-    <w:lsdException w:name="HTML Bottom of Form" w:semiHidden="1" w:unhideWhenUsed="1"/>
-    <w:lsdException w:name="Normal (Web)" w:semiHidden="1" w:unhideWhenUsed="1"/>
-    <w:lsdException w:name="HTML Acronym" w:semiHidden="1" w:unhideWhenUsed="1"/>
-    <w:lsdException w:name="HTML Address" w:semiHidden="1" w:unhideWhenUsed="1"/>
-    <w:lsdException w:name="HTML Cite" w:semiHidden="1" w:unhideWhenUsed="1"/>
-    <w:lsdException w:name="HTML Code" w:semiHidden="1" w:unhideWhenUsed="1"/>
-    <w:lsdException w:name="HTML Definition" w:semiHidden="1" w:unhideWhenUsed="1"/>
-    <w:lsdException w:name="HTML Keyboard" w:semiHidden="1" w:unhideWhenUsed="1"/>
-    <w:lsdException w:name="HTML Preformatted" w:semiHidden="1" w:unhideWhenUsed="1"/>
-    <w:lsdException w:name="HTML Sample" w:semiHidden="1" w:unhideWhenUsed="1"/>
-    <w:lsdException w:name="HTML Typewriter" w:semiHidden="1" w:unhideWhenUsed="1"/>
-    <w:lsdException w:name="HTML Variable" w:semiHidden="1" w:unhideWhenUsed="1"/>
-    <w:lsdException w:name="Normal Table" w:semiHidden="1" w:unhideWhenUsed="1"/>
-    <w:lsdException w:name="annotation subject" w:semiHidden="1" w:unhideWhenUsed="1"/>
-    <w:lsdException w:name="No List" w:semiHidden="1" w:unhideWhenUsed="1"/>
-    <w:lsdException w:name="Outline List 1" w:semiHidden="1" w:unhideWhenUsed="1"/>
-    <w:lsdException w:name="Outline List 2" w:semiHidden="1" w:unhideWhenUsed="1"/>
-    <w:lsdException w:name="Outline List 3" w:semiHidden="1" w:unhideWhenUsed="1"/>
-    <w:lsdException w:name="Table Simple 1" w:semiHidden="1" w:unhideWhenUsed="1"/>
-    <w:lsdException w:name="Table Simple 2" w:semiHidden="1" w:unhideWhenUsed="1"/>
-    <w:lsdException w:name="Table Simple 3" w:semiHidden="1" w:unhideWhenUsed="1"/>
-    <w:lsdException w:name="Table Classic 1" w:semiHidden="1" w:unhideWhenUsed="1"/>
-    <w:lsdException w:name="Table Classic 2" w:semiHidden="1" w:unhideWhenUsed="1"/>
-    <w:lsdException w:name="Table Classic 3" w:semiHidden="1" w:unhideWhenUsed="1"/>
-    <w:lsdException w:name="Table Classic 4" w:semiHidden="1" w:unhideWhenUsed="1"/>
-    <w:lsdException w:name="Table Colorful 1" w:semiHidden="1" w:unhideWhenUsed="1"/>
-    <w:lsdException w:name="Table Colorful 2" w:semiHidden="1" w:unhideWhenUsed="1"/>
-    <w:lsdException w:name="Table Colorful 3" w:semiHidden="1" w:unhideWhenUsed="1"/>
-    <w:lsdException w:name="Table Columns 1" w:semiHidden="1" w:unhideWhenUsed="1"/>
-    <w:lsdException w:name="Table Columns 2" w:semiHidden="1" w:unhideWhenUsed="1"/>
-    <w:lsdException w:name="Table Columns 3" w:semiHidden="1" w:unhideWhenUsed="1"/>
-    <w:lsdException w:name="Table Columns 4" w:semiHidden="1" w:unhideWhenUsed="1"/>
-    <w:lsdException w:name="Table Columns 5" w:semiHidden="1" w:unhideWhenUsed="1"/>
-    <w:lsdException w:name="Table Grid 1" w:semiHidden="1" w:unhideWhenUsed="1"/>
-    <w:lsdException w:name="Table Grid 2" w:semiHidden="1" w:unhideWhenUsed="1"/>
-    <w:lsdException w:name="Table Grid 3" w:semiHidden="1" w:unhideWhenUsed="1"/>
-    <w:lsdException w:name="Table Grid 4" w:semiHidden="1" w:unhideWhenUsed="1"/>
-    <w:lsdException w:name="Table Grid 5" w:semiHidden="1" w:unhideWhenUsed="1"/>
-    <w:lsdException w:name="Table Grid 6" w:semiHidden="1" w:unhideWhenUsed="1"/>
-    <w:lsdException w:name="Table Grid 7" w:semiHidden="1" w:unhideWhenUsed="1"/>
-    <w:lsdException w:name="Table Grid 8" w:semiHidden="1" w:unhideWhenUsed="1"/>
-    <w:lsdException w:name="Table List 1" w:semiHidden="1" w:unhideWhenUsed="1"/>
-    <w:lsdException w:name="Table List 2" w:semiHidden="1" w:unhideWhenUsed="1"/>
-    <w:lsdException w:name="Table List 3" w:semiHidden="1" w:unhideWhenUsed="1"/>
-    <w:lsdException w:name="Table List 4" w:semiHidden="1" w:unhideWhenUsed="1"/>
-    <w:lsdException w:name="Table List 5" w:semiHidden="1" w:unhideWhenUsed="1"/>
-    <w:lsdException w:name="Table List 6" w:semiHidden="1" w:unhideWhenUsed="1"/>
-    <w:lsdException w:name="Table List 7" w:semiHidden="1" w:unhideWhenUsed="1"/>
-    <w:lsdException w:name="Table List 8" w:semiHidden="1" w:unhideWhenUsed="1"/>
-    <w:lsdException w:name="Table 3D effects 1" w:semiHidden="1" w:unhideWhenUsed="1"/>
-    <w:lsdException w:name="Table 3D effects 2" w:semiHidden="1" w:unhideWhenUsed="1"/>
-    <w:lsdException w:name="Table 3D effects 3" w:semiHidden="1" w:unhideWhenUsed="1"/>
-    <w:lsdException w:name="Table Contemporary" w:semiHidden="1" w:unhideWhenUsed="1"/>
-    <w:lsdException w:name="Table Elegant" w:semiHidden="1" w:unhideWhenUsed="1"/>
-    <w:lsdException w:name="Table Professional" w:semiHidden="1" w:unhideWhenUsed="1"/>
-    <w:lsdException w:name="Table Subtle 1" w:semiHidden="1" w:unhideWhenUsed="1"/>
-    <w:lsdException w:name="Table Subtle 2" w:semiHidden="1" w:unhideWhenUsed="1"/>
-    <w:lsdException w:name="Table Web 1" w:semiHidden="1" w:unhideWhenUsed="1"/>
-    <w:lsdException w:name="Table Web 2" w:semiHidden="1" w:unhideWhenUsed="1"/>
-    <w:lsdException w:name="Table Web 3" w:semiHidden="1" w:unhideWhenUsed="1"/>
-    <w:lsdException w:name="Balloon Text" w:semiHidden="1" w:unhideWhenUsed="1"/>
-    <w:lsdException w:name="Table Grid" w:uiPriority="59"/>
-    <w:lsdException w:name="Table Theme" w:semiHidden="1" w:unhideWhenUsed="1"/>
-    <w:lsdException w:name="Placeholder Text" w:semiHidden="1"/>
-    <w:lsdException w:name="No Spacing" w:uiPriority="1" w:qFormat="1"/>
-    <w:lsdException w:name="Light Shading" w:uiPriority="60"/>
-    <w:lsdException w:name="Light List" w:uiPriority="61"/>
-    <w:lsdException w:name="Light Grid" w:uiPriority="62"/>
-    <w:lsdException w:name="Medium Shading 1" w:uiPriority="63"/>
-    <w:lsdException w:name="Medium Shading 2" w:uiPriority="64"/>
-    <w:lsdException w:name="Medium List 1" w:uiPriority="65"/>
-    <w:lsdException w:name="Medium List 2" w:uiPriority="66"/>
-    <w:lsdException w:name="Medium Grid 1" w:uiPriority="67"/>
-    <w:lsdException w:name="Medium Grid 2" w:uiPriority="68"/>
-    <w:lsdException w:name="Medium Grid 3" w:uiPriority="69"/>
-    <w:lsdException w:name="Dark List" w:uiPriority="70"/>
-    <w:lsdException w:name="Colorful Shading" w:uiPriority="71"/>
-    <w:lsdException w:name="Colorful List" w:uiPriority="72"/>
-    <w:lsdException w:name="Colorful Grid" w:uiPriority="73"/>
-    <w:lsdException w:name="Light Shading Accent 1" w:uiPriority="60"/>
-    <w:lsdException w:name="Light List Accent 1" w:uiPriority="61"/>
-    <w:lsdException w:name="Light Grid Accent 1" w:uiPriority="62"/>
-    <w:lsdException w:name="Medium Shading 1 Accent 1" w:uiPriority="63"/>
-    <w:lsdException w:name="Medium Shading 2 Accent 1" w:uiPriority="64"/>
-    <w:lsdException w:name="Medium List 1 Accent 1" w:uiPriority="65"/>
-    <w:lsdException w:name="Revision" w:semiHidden="1"/>
-    <w:lsdException w:name="List Paragraph" w:uiPriority="34" w:qFormat="1"/>
-    <w:lsdException w:name="Quote" w:uiPriority="29"/>
-    <w:lsdException w:name="Intense Quote" w:uiPriority="30"/>
-    <w:lsdException w:name="Medium List 2 Accent 1" w:uiPriority="66"/>
-    <w:lsdException w:name="Medium Grid 1 Accent 1" w:uiPriority="67"/>
-    <w:lsdException w:name="Medium Grid 2 Accent 1" w:uiPriority="68"/>
-    <w:lsdException w:name="Medium Grid 3 Accent 1" w:uiPriority="69"/>
-    <w:lsdException w:name="Dark List Accent 1" w:uiPriority="70"/>
-    <w:lsdException w:name="Colorful Shading Accent 1" w:uiPriority="71"/>
-    <w:lsdException w:name="Colorful List Accent 1" w:uiPriority="72"/>
-    <w:lsdException w:name="Colorful Grid Accent 1" w:uiPriority="73"/>
-    <w:lsdException w:name="Light Shading Accent 2" w:uiPriority="60"/>
-    <w:lsdException w:name="Light List Accent 2" w:uiPriority="61"/>
-    <w:lsdException w:name="Light Grid Accent 2" w:uiPriority="62"/>
-    <w:lsdException w:name="Medium Shading 1 Accent 2" w:uiPriority="63"/>
-    <w:lsdException w:name="Medium Shading 2 Accent 2" w:uiPriority="64"/>
-    <w:lsdException w:name="Medium List 1 Accent 2" w:uiPriority="65"/>
-    <w:lsdException w:name="Medium List 2 Accent 2" w:uiPriority="66"/>
-    <w:lsdException w:name="Medium Grid 1 Accent 2" w:uiPriority="67"/>
-    <w:lsdException w:name="Medium Grid 2 Accent 2" w:uiPriority="68"/>
-    <w:lsdException w:name="Medium Grid 3 Accent 2" w:uiPriority="69"/>
-    <w:lsdException w:name="Dark List Accent 2" w:uiPriority="70"/>
-    <w:lsdException w:name="Colorful Shading Accent 2" w:uiPriority="71"/>
-    <w:lsdException w:name="Colorful List Accent 2" w:uiPriority="72"/>
-    <w:lsdException w:name="Colorful Grid Accent 2" w:uiPriority="73"/>
-    <w:lsdException w:name="Light Shading Accent 3" w:uiPriority="60"/>
-    <w:lsdException w:name="Light List Accent 3" w:uiPriority="61"/>
-    <w:lsdException w:name="Light Grid Accent 3" w:uiPriority="62"/>
-    <w:lsdException w:name="Medium Shading 1 Accent 3" w:uiPriority="63"/>
-    <w:lsdException w:name="Medium Shading 2 Accent 3" w:uiPriority="64"/>
-    <w:lsdException w:name="Medium List 1 Accent 3" w:uiPriority="65"/>
-    <w:lsdException w:name="Medium List 2 Accent 3" w:uiPriority="66"/>
-    <w:lsdException w:name="Medium Grid 1 Accent 3" w:uiPriority="67"/>
-    <w:lsdException w:name="Medium Grid 2 Accent 3" w:uiPriority="68"/>
-    <w:lsdException w:name="Medium Grid 3 Accent 3" w:uiPriority="69"/>
-    <w:lsdException w:name="Dark List Accent 3" w:uiPriority="70"/>
-    <w:lsdException w:name="Colorful Shading Accent 3" w:uiPriority="71"/>
-    <w:lsdException w:name="Colorful List Accent 3" w:uiPriority="72"/>
-    <w:lsdException w:name="Colorful Grid Accent 3" w:uiPriority="73"/>
-    <w:lsdException w:name="Light Shading Accent 4" w:uiPriority="60"/>
-    <w:lsdException w:name="Light List Accent 4" w:uiPriority="61"/>
-    <w:lsdException w:name="Light Grid Accent 4" w:uiPriority="62"/>
-    <w:lsdException w:name="Medium Shading 1 Accent 4" w:uiPriority="63"/>
-    <w:lsdException w:name="Medium Shading 2 Accent 4" w:uiPriority="64"/>
-    <w:lsdException w:name="Medium List 1 Accent 4" w:uiPriority="65"/>
-    <w:lsdException w:name="Medium List 2 Accent 4" w:uiPriority="66"/>
-    <w:lsdException w:name="Medium Grid 1 Accent 4" w:uiPriority="67"/>
-    <w:lsdException w:name="Medium Grid 2 Accent 4" w:uiPriority="68"/>
-    <w:lsdException w:name="Medium Grid 3 Accent 4" w:uiPriority="69"/>
-    <w:lsdException w:name="Dark List Accent 4" w:uiPriority="70"/>
-    <w:lsdException w:name="Colorful Shading Accent 4" w:uiPriority="71"/>
-    <w:lsdException w:name="Colorful List Accent 4" w:uiPriority="72"/>
-    <w:lsdException w:name="Colorful Grid Accent 4" w:uiPriority="73"/>
-    <w:lsdException w:name="Light Shading Accent 5" w:uiPriority="60"/>
-    <w:lsdException w:name="Light List Accent 5" w:uiPriority="61"/>
-    <w:lsdException w:name="Light Grid Accent 5" w:uiPriority="62"/>
-    <w:lsdException w:name="Medium Shading 1 Accent 5" w:uiPriority="63"/>
-    <w:lsdException w:name="Medium Shading 2 Accent 5" w:uiPriority="64"/>
-    <w:lsdException w:name="Medium List 1 Accent 5" w:uiPriority="65"/>
-    <w:lsdException w:name="Medium List 2 Accent 5" w:uiPriority="66"/>
-    <w:lsdException w:name="Medium Grid 1 Accent 5" w:uiPriority="67"/>
-    <w:lsdException w:name="Medium Grid 2 Accent 5" w:uiPriority="68"/>
-    <w:lsdException w:name="Medium Grid 3 Accent 5" w:uiPriority="69"/>
-    <w:lsdException w:name="Dark List Accent 5" w:uiPriority="70"/>
-    <w:lsdException w:name="Colorful Shading Accent 5" w:uiPriority="71"/>
-    <w:lsdException w:name="Colorful List Accent 5" w:uiPriority="72"/>
-    <w:lsdException w:name="Colorful Grid Accent 5" w:uiPriority="73"/>
-    <w:lsdException w:name="Light Shading Accent 6" w:uiPriority="60"/>
-    <w:lsdException w:name="Light List Accent 6" w:uiPriority="61"/>
-    <w:lsdException w:name="Light Grid Accent 6" w:uiPriority="62"/>
-    <w:lsdException w:name="Medium Shading 1 Accent 6" w:uiPriority="63"/>
-    <w:lsdException w:name="Medium Shading 2 Accent 6" w:uiPriority="64"/>
-    <w:lsdException w:name="Medium List 1 Accent 6" w:uiPriority="65"/>
-    <w:lsdException w:name="Medium List 2 Accent 6" w:uiPriority="66"/>
-    <w:lsdException w:name="Medium Grid 1 Accent 6" w:uiPriority="67"/>
-    <w:lsdException w:name="Medium Grid 2 Accent 6" w:uiPriority="68"/>
-    <w:lsdException w:name="Medium Grid 3 Accent 6" w:uiPriority="69"/>
-    <w:lsdException w:name="Dark List Accent 6" w:uiPriority="70"/>
-    <w:lsdException w:name="Colorful Shading Accent 6" w:uiPriority="71"/>
-    <w:lsdException w:name="Colorful List Accent 6" w:uiPriority="72"/>
-    <w:lsdException w:name="Colorful Grid Accent 6" w:uiPriority="73"/>
-    <w:lsdException w:name="Subtle Emphasis" w:uiPriority="19"/>
-    <w:lsdException w:name="Intense Emphasis" w:uiPriority="21"/>
-    <w:lsdException w:name="Subtle Reference" w:uiPriority="31"/>
-    <w:lsdException w:name="Intense Reference" w:uiPriority="32"/>
-    <w:lsdException w:name="Book Title" w:uiPriority="33"/>
-    <w:lsdException w:name="Bibliography" w:semiHidden="1" w:uiPriority="37" w:unhideWhenUsed="1"/>
-    <w:lsdException w:name="TOC Heading" w:semiHidden="1" w:uiPriority="39" w:unhideWhenUsed="1" w:qFormat="1"/>
-    <w:lsdException w:name="Plain Table 1" w:uiPriority="41"/>
-    <w:lsdException w:name="Plain Table 2" w:uiPriority="42"/>
-    <w:lsdException w:name="Plain Table 3" w:uiPriority="43"/>
-    <w:lsdException w:name="Plain Table 4" w:uiPriority="44"/>
-    <w:lsdException w:name="Plain Table 5" w:uiPriority="45"/>
-    <w:lsdException w:name="Grid Table Light" w:uiPriority="40"/>
-    <w:lsdException w:name="Grid Table 1 Light" w:uiPriority="46"/>
-    <w:lsdException w:name="Grid Table 2" w:uiPriority="47"/>
-    <w:lsdException w:name="Grid Table 3" w:uiPriority="48"/>
-    <w:lsdException w:name="Grid Table 4" w:uiPriority="49"/>
-    <w:lsdException w:name="Grid Table 5 Dark" w:uiPriority="50"/>
-    <w:lsdException w:name="Grid Table 6 Colorful" w:uiPriority="51"/>
-    <w:lsdException w:name="Grid Table 7 Colorful" w:uiPriority="52"/>
-    <w:lsdException w:name="Grid Table 1 Light Accent 1" w:uiPriority="46"/>
-    <w:lsdException w:name="Grid Table 2 Accent 1" w:uiPriority="47"/>
-    <w:lsdException w:name="Grid Table 3 Accent 1" w:uiPriority="48"/>
-    <w:lsdException w:name="Grid Table 4 Accent 1" w:uiPriority="49"/>
-    <w:lsdException w:name="Grid Table 5 Dark Accent 1" w:uiPriority="50"/>
-    <w:lsdException w:name="Grid Table 6 Colorful Accent 1" w:uiPriority="51"/>
-    <w:lsdException w:name="Grid Table 7 Colorful Accent 1" w:uiPriority="52"/>
-    <w:lsdException w:name="Grid Table 1 Light Accent 2" w:uiPriority="46"/>
-    <w:lsdException w:name="Grid Table 2 Accent 2" w:uiPriority="47"/>
-    <w:lsdException w:name="Grid Table 3 Accent 2" w:uiPriority="48"/>
-    <w:lsdException w:name="Grid Table 4 Accent 2" w:uiPriority="49"/>
-    <w:lsdException w:name="Grid Table 5 Dark Accent 2" w:uiPriority="50"/>
-    <w:lsdException w:name="Grid Table 6 Colorful Accent 2" w:uiPriority="51"/>
-    <w:lsdException w:name="Grid Table 7 Colorful Accent 2" w:uiPriority="52"/>
-    <w:lsdException w:name="Grid Table 1 Light Accent 3" w:uiPriority="46"/>
-    <w:lsdException w:name="Grid Table 2 Accent 3" w:uiPriority="47"/>
-    <w:lsdException w:name="Grid Table 3 Accent 3" w:uiPriority="48"/>
-    <w:lsdException w:name="Grid Table 4 Accent 3" w:uiPriority="49"/>
-    <w:lsdException w:name="Grid Table 5 Dark Accent 3" w:uiPriority="50"/>
-    <w:lsdException w:name="Grid Table 6 Colorful Accent 3" w:uiPriority="51"/>
-    <w:lsdException w:name="Grid Table 7 Colorful Accent 3" w:uiPriority="52"/>
-    <w:lsdException w:name="Grid Table 1 Light Accent 4" w:uiPriority="46"/>
-    <w:lsdException w:name="Grid Table 2 Accent 4" w:uiPriority="47"/>
-    <w:lsdException w:name="Grid Table 3 Accent 4" w:uiPriority="48"/>
-    <w:lsdException w:name="Grid Table 4 Accent 4" w:uiPriority="49"/>
-    <w:lsdException w:name="Grid Table 5 Dark Accent 4" w:uiPriority="50"/>
-    <w:lsdException w:name="Grid Table 6 Colorful Accent 4" w:uiPriority="51"/>
-    <w:lsdException w:name="Grid Table 7 Colorful Accent 4" w:uiPriority="52"/>
-    <w:lsdException w:name="Grid Table 1 Light Accent 5" w:uiPriority="46"/>
-    <w:lsdException w:name="Grid Table 2 Accent 5" w:uiPriority="47"/>
-    <w:lsdException w:name="Grid Table 3 Accent 5" w:uiPriority="48"/>
-    <w:lsdException w:name="Grid Table 4 Accent 5" w:uiPriority="49"/>
-    <w:lsdException w:name="Grid Table 5 Dark Accent 5" w:uiPriority="50"/>
-    <w:lsdException w:name="Grid Table 6 Colorful Accent 5" w:uiPriority="51"/>
-    <w:lsdException w:name="Grid Table 7 Colorful Accent 5" w:uiPriority="52"/>
-    <w:lsdException w:name="Grid Table 1 Light Accent 6" w:uiPriority="46"/>
-    <w:lsdException w:name="Grid Table 2 Accent 6" w:uiPriority="47"/>
-    <w:lsdException w:name="Grid Table 3 Accent 6" w:uiPriority="48"/>
-    <w:lsdException w:name="Grid Table 4 Accent 6" w:uiPriority="49"/>
-    <w:lsdException w:name="Grid Table 5 Dark Accent 6" w:uiPriority="50"/>
-    <w:lsdException w:name="Grid Table 6 Colorful Accent 6" w:uiPriority="51"/>
-    <w:lsdException w:name="Grid Table 7 Colorful Accent 6" w:uiPriority="52"/>
-    <w:lsdException w:name="List Table 1 Light" w:uiPriority="46"/>
-    <w:lsdException w:name="List Table 2" w:uiPriority="47"/>
-    <w:lsdException w:name="List Table 3" w:uiPriority="48"/>
-    <w:lsdException w:name="List Table 4" w:uiPriority="49"/>
-    <w:lsdException w:name="List Table 5 Dark" w:uiPriority="50"/>
-    <w:lsdException w:name="List Table 6 Colorful" w:uiPriority="51"/>
-    <w:lsdException w:name="List Table 7 Colorful" w:uiPriority="52"/>
-    <w:lsdException w:name="List Table 1 Light Accent 1" w:uiPriority="46"/>
-    <w:lsdException w:name="List Table 2 Accent 1" w:uiPriority="47"/>
-    <w:lsdException w:name="List Table 3 Accent 1" w:uiPriority="48"/>
-    <w:lsdException w:name="List Table 4 Accent 1" w:uiPriority="49"/>
-    <w:lsdException w:name="List Table 5 Dark Accent 1" w:uiPriority="50"/>
-    <w:lsdException w:name="List Table 6 Colorful Accent 1" w:uiPriority="51"/>
-    <w:lsdException w:name="List Table 7 Colorful Accent 1" w:uiPriority="52"/>
-    <w:lsdException w:name="List Table 1 Light Accent 2" w:uiPriority="46"/>
-    <w:lsdException w:name="List Table 2 Accent 2" w:uiPriority="47"/>
-    <w:lsdException w:name="List Table 3 Accent 2" w:uiPriority="48"/>
-    <w:lsdException w:name="List Table 4 Accent 2" w:uiPriority="49"/>
-    <w:lsdException w:name="List Table 5 Dark Accent 2" w:uiPriority="50"/>
-    <w:lsdException w:name="List Table 6 Colorful Accent 2" w:uiPriority="51"/>
-    <w:lsdException w:name="List Table 7 Colorful Accent 2" w:uiPriority="52"/>
-    <w:lsdException w:name="List Table 1 Light Accent 3" w:uiPriority="46"/>
-    <w:lsdException w:name="List Table 2 Accent 3" w:uiPriority="47"/>
-    <w:lsdException w:name="List Table 3 Accent 3" w:uiPriority="48"/>
-    <w:lsdException w:name="List Table 4 Accent 3" w:uiPriority="49"/>
-    <w:lsdException w:name="List Table 5 Dark Accent 3" w:uiPriority="50"/>
-    <w:lsdException w:name="List Table 6 Colorful Accent 3" w:uiPriority="51"/>
-    <w:lsdException w:name="List Table 7 Colorful Accent 3" w:uiPriority="52"/>
-    <w:lsdException w:name="List Table 1 Light Accent 4" w:uiPriority="46"/>
-    <w:lsdException w:name="List Table 2 Accent 4" w:uiPriority="47"/>
-    <w:lsdException w:name="List Table 3 Accent 4" w:uiPriority="48"/>
-    <w:lsdException w:name="List Table 4 Accent 4" w:uiPriority="49"/>
-    <w:lsdException w:name="List Table 5 Dark Accent 4" w:uiPriority="50"/>
-    <w:lsdException w:name="List Table 6 Colorful Accent 4" w:uiPriority="51"/>
-    <w:lsdException w:name="List Table 7 Colorful Accent 4" w:uiPriority="52"/>
-    <w:lsdException w:name="List Table 1 Light Accent 5" w:uiPriority="46"/>
-    <w:lsdException w:name="List Table 2 Accent 5" w:uiPriority="47"/>
-    <w:lsdException w:name="List Table 3 Accent 5" w:uiPriority="48"/>
-    <w:lsdException w:name="List Table 4 Accent 5" w:uiPriority="49"/>
-    <w:lsdException w:name="List Table 5 Dark Accent 5" w:uiPriority="50"/>
-    <w:lsdException w:name="List Table 6 Colorful Accent 5" w:uiPriority="51"/>
-    <w:lsdException w:name="List Table 7 Colorful Accent 5" w:uiPriority="52"/>
-    <w:lsdException w:name="List Table 1 Light Accent 6" w:uiPriority="46"/>
-    <w:lsdException w:name="List Table 2 Accent 6" w:uiPriority="47"/>
-    <w:lsdException w:name="List Table 3 Accent 6" w:uiPriority="48"/>
-    <w:lsdException w:name="List Table 4 Accent 6" w:uiPriority="49"/>
-    <w:lsdException w:name="List Table 5 Dark Accent 6" w:uiPriority="50"/>
-    <w:lsdException w:name="List Table 6 Colorful Accent 6" w:uiPriority="51"/>
-    <w:lsdException w:name="List Table 7 Colorful Accent 6" w:uiPriority="52"/>
+  <w:latentStyles w:defLockedState="0" w:defUIPriority="99" w:defSemiHidden="1" w:defUnhideWhenUsed="1" w:defQFormat="0" w:count="267">
+    <w:lsdException w:name="Normal" w:semiHidden="0" w:uiPriority="0" w:unhideWhenUsed="0" w:qFormat="1"/>
+    <w:lsdException w:name="heading 1" w:semiHidden="0" w:uiPriority="9" w:unhideWhenUsed="0" w:qFormat="1"/>
+    <w:lsdException w:name="heading 2" w:uiPriority="9" w:qFormat="1"/>
+    <w:lsdException w:name="heading 3" w:uiPriority="9" w:qFormat="1"/>
+    <w:lsdException w:name="heading 4" w:uiPriority="9"/>
+    <w:lsdException w:name="heading 5" w:uiPriority="9" w:qFormat="1"/>
+    <w:lsdException w:name="heading 6" w:uiPriority="9" w:qFormat="1"/>
+    <w:lsdException w:name="heading 7" w:uiPriority="9" w:qFormat="1"/>
+    <w:lsdException w:name="heading 8" w:uiPriority="9" w:qFormat="1"/>
+    <w:lsdException w:name="heading 9" w:uiPriority="9" w:qFormat="1"/>
+    <w:lsdException w:name="toc 1" w:uiPriority="39"/>
+    <w:lsdException w:name="toc 2" w:uiPriority="39"/>
+    <w:lsdException w:name="toc 3" w:uiPriority="39"/>
+    <w:lsdException w:name="toc 4" w:uiPriority="39"/>
+    <w:lsdException w:name="toc 5" w:uiPriority="39"/>
+    <w:lsdException w:name="toc 6" w:uiPriority="39"/>
+    <w:lsdException w:name="toc 7" w:uiPriority="39"/>
+    <w:lsdException w:name="toc 8" w:uiPriority="39"/>
+    <w:lsdException w:name="toc 9" w:uiPriority="39"/>
+    <w:lsdException w:name="caption" w:uiPriority="35"/>
+    <w:lsdException w:name="Title" w:semiHidden="0" w:uiPriority="10" w:unhideWhenUsed="0" w:qFormat="1"/>
+    <w:lsdException w:name="Default Paragraph Font" w:uiPriority="1"/>
+    <w:lsdException w:name="Subtitle" w:semiHidden="0" w:uiPriority="11" w:unhideWhenUsed="0"/>
+    <w:lsdException w:name="Strong" w:semiHidden="0" w:uiPriority="22" w:unhideWhenUsed="0"/>
+    <w:lsdException w:name="Emphasis" w:semiHidden="0" w:uiPriority="20" w:unhideWhenUsed="0"/>
+    <w:lsdException w:name="Table Grid" w:semiHidden="0" w:uiPriority="59" w:unhideWhenUsed="0"/>
+    <w:lsdException w:name="Placeholder Text" w:unhideWhenUsed="0"/>
+    <w:lsdException w:name="No Spacing" w:semiHidden="0" w:uiPriority="1" w:unhideWhenUsed="0" w:qFormat="1"/>
+    <w:lsdException w:name="Light Shading" w:semiHidden="0" w:uiPriority="60" w:unhideWhenUsed="0"/>
+    <w:lsdException w:name="Light List" w:semiHidden="0" w:uiPriority="61" w:unhideWhenUsed="0"/>
+    <w:lsdException w:name="Light Grid" w:semiHidden="0" w:uiPriority="62" w:unhideWhenUsed="0"/>
+    <w:lsdException w:name="Medium Shading 1" w:semiHidden="0" w:uiPriority="63" w:unhideWhenUsed="0"/>
+    <w:lsdException w:name="Medium Shading 2" w:semiHidden="0" w:uiPriority="64" w:unhideWhenUsed="0"/>
+    <w:lsdException w:name="Medium List 1" w:semiHidden="0" w:uiPriority="65" w:unhideWhenUsed="0"/>
+    <w:lsdException w:name="Medium List 2" w:semiHidden="0" w:uiPriority="66" w:unhideWhenUsed="0"/>
+    <w:lsdException w:name="Medium Grid 1" w:semiHidden="0" w:uiPriority="67" w:unhideWhenUsed="0"/>
+    <w:lsdException w:name="Medium Grid 2" w:semiHidden="0" w:uiPriority="68" w:unhideWhenUsed="0"/>
+    <w:lsdException w:name="Medium Grid 3" w:semiHidden="0" w:uiPriority="69" w:unhideWhenUsed="0"/>
+    <w:lsdException w:name="Dark List" w:semiHidden="0" w:uiPriority="70" w:unhideWhenUsed="0"/>
+    <w:lsdException w:name="Colorful Shading" w:semiHidden="0" w:uiPriority="71" w:unhideWhenUsed="0"/>
+    <w:lsdException w:name="Colorful List" w:semiHidden="0" w:uiPriority="72" w:unhideWhenUsed="0"/>
+    <w:lsdException w:name="Colorful Grid" w:semiHidden="0" w:uiPriority="73" w:unhideWhenUsed="0"/>
+    <w:lsdException w:name="Light Shading Accent 1" w:semiHidden="0" w:uiPriority="60" w:unhideWhenUsed="0"/>
+    <w:lsdException w:name="Light List Accent 1" w:semiHidden="0" w:uiPriority="61" w:unhideWhenUsed="0"/>
+    <w:lsdException w:name="Light Grid Accent 1" w:semiHidden="0" w:uiPriority="62" w:unhideWhenUsed="0"/>
+    <w:lsdException w:name="Medium Shading 1 Accent 1" w:semiHidden="0" w:uiPriority="63" w:unhideWhenUsed="0"/>
+    <w:lsdException w:name="Medium Shading 2 Accent 1" w:semiHidden="0" w:uiPriority="64" w:unhideWhenUsed="0"/>
+    <w:lsdException w:name="Medium List 1 Accent 1" w:semiHidden="0" w:uiPriority="65" w:unhideWhenUsed="0"/>
+    <w:lsdException w:name="Revision" w:unhideWhenUsed="0"/>
+    <w:lsdException w:name="List Paragraph" w:semiHidden="0" w:uiPriority="34" w:unhideWhenUsed="0" w:qFormat="1"/>
+    <w:lsdException w:name="Quote" w:semiHidden="0" w:uiPriority="29" w:unhideWhenUsed="0"/>
+    <w:lsdException w:name="Intense Quote" w:semiHidden="0" w:uiPriority="30" w:unhideWhenUsed="0"/>
+    <w:lsdException w:name="Medium List 2 Accent 1" w:semiHidden="0" w:uiPriority="66" w:unhideWhenUsed="0"/>
+    <w:lsdException w:name="Medium Grid 1 Accent 1" w:semiHidden="0" w:uiPriority="67" w:unhideWhenUsed="0"/>
+    <w:lsdException w:name="Medium Grid 2 Accent 1" w:semiHidden="0" w:uiPriority="68" w:unhideWhenUsed="0"/>
+    <w:lsdException w:name="Medium Grid 3 Accent 1" w:semiHidden="0" w:uiPriority="69" w:unhideWhenUsed="0"/>
+    <w:lsdException w:name="Dark List Accent 1" w:semiHidden="0" w:uiPriority="70" w:unhideWhenUsed="0"/>
+    <w:lsdException w:name="Colorful Shading Accent 1" w:semiHidden="0" w:uiPriority="71" w:unhideWhenUsed="0"/>
+    <w:lsdException w:name="Colorful List Accent 1" w:semiHidden="0" w:uiPriority="72" w:unhideWhenUsed="0"/>
+    <w:lsdException w:name="Colorful Grid Accent 1" w:semiHidden="0" w:uiPriority="73" w:unhideWhenUsed="0"/>
+    <w:lsdException w:name="Light Shading Accent 2" w:semiHidden="0" w:uiPriority="60" w:unhideWhenUsed="0"/>
+    <w:lsdException w:name="Light List Accent 2" w:semiHidden="0" w:uiPriority="61" w:unhideWhenUsed="0"/>
+    <w:lsdException w:name="Light Grid Accent 2" w:semiHidden="0" w:uiPriority="62" w:unhideWhenUsed="0"/>
+    <w:lsdException w:name="Medium Shading 1 Accent 2" w:semiHidden="0" w:uiPriority="63" w:unhideWhenUsed="0"/>
+    <w:lsdException w:name="Medium Shading 2 Accent 2" w:semiHidden="0" w:uiPriority="64" w:unhideWhenUsed="0"/>
+    <w:lsdException w:name="Medium List 1 Accent 2" w:semiHidden="0" w:uiPriority="65" w:unhideWhenUsed="0"/>
+    <w:lsdException w:name="Medium List 2 Accent 2" w:semiHidden="0" w:uiPriority="66" w:unhideWhenUsed="0"/>
+    <w:lsdException w:name="Medium Grid 1 Accent 2" w:semiHidden="0" w:uiPriority="67" w:unhideWhenUsed="0"/>
+    <w:lsdException w:name="Medium Grid 2 Accent 2" w:semiHidden="0" w:uiPriority="68" w:unhideWhenUsed="0"/>
+    <w:lsdException w:name="Medium Grid 3 Accent 2" w:semiHidden="0" w:uiPriority="69" w:unhideWhenUsed="0"/>
+    <w:lsdException w:name="Dark List Accent 2" w:semiHidden="0" w:uiPriority="70" w:unhideWhenUsed="0"/>
+    <w:lsdException w:name="Colorful Shading Accent 2" w:semiHidden="0" w:uiPriority="71" w:unhideWhenUsed="0"/>
+    <w:lsdException w:name="Colorful List Accent 2" w:semiHidden="0" w:uiPriority="72" w:unhideWhenUsed="0"/>
+    <w:lsdException w:name="Colorful Grid Accent 2" w:semiHidden="0" w:uiPriority="73" w:unhideWhenUsed="0"/>
+    <w:lsdException w:name="Light Shading Accent 3" w:semiHidden="0" w:uiPriority="60" w:unhideWhenUsed="0"/>
+    <w:lsdException w:name="Light List Accent 3" w:semiHidden="0" w:uiPriority="61" w:unhideWhenUsed="0"/>
+    <w:lsdException w:name="Light Grid Accent 3" w:semiHidden="0" w:uiPriority="62" w:unhideWhenUsed="0"/>
+    <w:lsdException w:name="Medium Shading 1 Accent 3" w:semiHidden="0" w:uiPriority="63" w:unhideWhenUsed="0"/>
+    <w:lsdException w:name="Medium Shading 2 Accent 3" w:semiHidden="0" w:uiPriority="64" w:unhideWhenUsed="0"/>
+    <w:lsdException w:name="Medium List 1 Accent 3" w:semiHidden="0" w:uiPriority="65" w:unhideWhenUsed="0"/>
+    <w:lsdException w:name="Medium List 2 Accent 3" w:semiHidden="0" w:uiPriority="66" w:unhideWhenUsed="0"/>
+    <w:lsdException w:name="Medium Grid 1 Accent 3" w:semiHidden="0" w:uiPriority="67" w:unhideWhenUsed="0"/>
+    <w:lsdException w:name="Medium Grid 2 Accent 3" w:semiHidden="0" w:uiPriority="68" w:unhideWhenUsed="0"/>
+    <w:lsdException w:name="Medium Grid 3 Accent 3" w:semiHidden="0" w:uiPriority="69" w:unhideWhenUsed="0"/>
+    <w:lsdException w:name="Dark List Accent 3" w:semiHidden="0" w:uiPriority="70" w:unhideWhenUsed="0"/>
+    <w:lsdException w:name="Colorful Shading Accent 3" w:semiHidden="0" w:uiPriority="71" w:unhideWhenUsed="0"/>
+    <w:lsdException w:name="Colorful List Accent 3" w:semiHidden="0" w:uiPriority="72" w:unhideWhenUsed="0"/>
+    <w:lsdException w:name="Colorful Grid Accent 3" w:semiHidden="0" w:uiPriority="73" w:unhideWhenUsed="0"/>
+    <w:lsdException w:name="Light Shading Accent 4" w:semiHidden="0" w:uiPriority="60" w:unhideWhenUsed="0"/>
+    <w:lsdException w:name="Light List Accent 4" w:semiHidden="0" w:uiPriority="61" w:unhideWhenUsed="0"/>
+    <w:lsdException w:name="Light Grid Accent 4" w:semiHidden="0" w:uiPriority="62" w:unhideWhenUsed="0"/>
+    <w:lsdException w:name="Medium Shading 1 Accent 4" w:semiHidden="0" w:uiPriority="63" w:unhideWhenUsed="0"/>
+    <w:lsdException w:name="Medium Shading 2 Accent 4" w:semiHidden="0" w:uiPriority="64" w:unhideWhenUsed="0"/>
+    <w:lsdException w:name="Medium List 1 Accent 4" w:semiHidden="0" w:uiPriority="65" w:unhideWhenUsed="0"/>
+    <w:lsdException w:name="Medium List 2 Accent 4" w:semiHidden="0" w:uiPriority="66" w:unhideWhenUsed="0"/>
+    <w:lsdException w:name="Medium Grid 1 Accent 4" w:semiHidden="0" w:uiPriority="67" w:unhideWhenUsed="0"/>
+    <w:lsdException w:name="Medium Grid 2 Accent 4" w:semiHidden="0" w:uiPriority="68" w:unhideWhenUsed="0"/>
+    <w:lsdException w:name="Medium Grid 3 Accent 4" w:semiHidden="0" w:uiPriority="69" w:unhideWhenUsed="0"/>
+    <w:lsdException w:name="Dark List Accent 4" w:semiHidden="0" w:uiPriority="70" w:unhideWhenUsed="0"/>
+    <w:lsdException w:name="Colorful Shading Accent 4" w:semiHidden="0" w:uiPriority="71" w:unhideWhenUsed="0"/>
+    <w:lsdException w:name="Colorful List Accent 4" w:semiHidden="0" w:uiPriority="72" w:unhideWhenUsed="0"/>
+    <w:lsdException w:name="Colorful Grid Accent 4" w:semiHidden="0" w:uiPriority="73" w:unhideWhenUsed="0"/>
+    <w:lsdException w:name="Light Shading Accent 5" w:semiHidden="0" w:uiPriority="60" w:unhideWhenUsed="0"/>
+    <w:lsdException w:name="Light List Accent 5" w:semiHidden="0" w:uiPriority="61" w:unhideWhenUsed="0"/>
+    <w:lsdException w:name="Light Grid Accent 5" w:semiHidden="0" w:uiPriority="62" w:unhideWhenUsed="0"/>
+    <w:lsdException w:name="Medium Shading 1 Accent 5" w:semiHidden="0" w:uiPriority="63" w:unhideWhenUsed="0"/>
+    <w:lsdException w:name="Medium Shading 2 Accent 5" w:semiHidden="0" w:uiPriority="64" w:unhideWhenUsed="0"/>
+    <w:lsdException w:name="Medium List 1 Accent 5" w:semiHidden="0" w:uiPriority="65" w:unhideWhenUsed="0"/>
+    <w:lsdException w:name="Medium List 2 Accent 5" w:semiHidden="0" w:uiPriority="66" w:unhideWhenUsed="0"/>
+    <w:lsdException w:name="Medium Grid 1 Accent 5" w:semiHidden="0" w:uiPriority="67" w:unhideWhenUsed="0"/>
+    <w:lsdException w:name="Medium Grid 2 Accent 5" w:semiHidden="0" w:uiPriority="68" w:unhideWhenUsed="0"/>
+    <w:lsdException w:name="Medium Grid 3 Accent 5" w:semiHidden="0" w:uiPriority="69" w:unhideWhenUsed="0"/>
+    <w:lsdException w:name="Dark List Accent 5" w:semiHidden="0" w:uiPriority="70" w:unhideWhenUsed="0"/>
+    <w:lsdException w:name="Colorful Shading Accent 5" w:semiHidden="0" w:uiPriority="71" w:unhideWhenUsed="0"/>
+    <w:lsdException w:name="Colorful List Accent 5" w:semiHidden="0" w:uiPriority="72" w:unhideWhenUsed="0"/>
+    <w:lsdException w:name="Colorful Grid Accent 5" w:semiHidden="0" w:uiPriority="73" w:unhideWhenUsed="0"/>
+    <w:lsdException w:name="Light Shading Accent 6" w:semiHidden="0" w:uiPriority="60" w:unhideWhenUsed="0"/>
+    <w:lsdException w:name="Light List Accent 6" w:semiHidden="0" w:uiPriority="61" w:unhideWhenUsed="0"/>
+    <w:lsdException w:name="Light Grid Accent 6" w:semiHidden="0" w:uiPriority="62" w:unhideWhenUsed="0"/>
+    <w:lsdException w:name="Medium Shading 1 Accent 6" w:semiHidden="0" w:uiPriority="63" w:unhideWhenUsed="0"/>
+    <w:lsdException w:name="Medium Shading 2 Accent 6" w:semiHidden="0" w:uiPriority="64" w:unhideWhenUsed="0"/>
+    <w:lsdException w:name="Medium List 1 Accent 6" w:semiHidden="0" w:uiPriority="65" w:unhideWhenUsed="0"/>
+    <w:lsdException w:name="Medium List 2 Accent 6" w:semiHidden="0" w:uiPriority="66" w:unhideWhenUsed="0"/>
+    <w:lsdException w:name="Medium Grid 1 Accent 6" w:semiHidden="0" w:uiPriority="67" w:unhideWhenUsed="0"/>
+    <w:lsdException w:name="Medium Grid 2 Accent 6" w:semiHidden="0" w:uiPriority="68" w:unhideWhenUsed="0"/>
+    <w:lsdException w:name="Medium Grid 3 Accent 6" w:semiHidden="0" w:uiPriority="69" w:unhideWhenUsed="0"/>
+    <w:lsdException w:name="Dark List Accent 6" w:semiHidden="0" w:uiPriority="70" w:unhideWhenUsed="0"/>
+    <w:lsdException w:name="Colorful Shading Accent 6" w:semiHidden="0" w:uiPriority="71" w:unhideWhenUsed="0"/>
+    <w:lsdException w:name="Colorful List Accent 6" w:semiHidden="0" w:uiPriority="72" w:unhideWhenUsed="0"/>
+    <w:lsdException w:name="Colorful Grid Accent 6" w:semiHidden="0" w:uiPriority="73" w:unhideWhenUsed="0"/>
+    <w:lsdException w:name="Subtle Emphasis" w:semiHidden="0" w:uiPriority="19" w:unhideWhenUsed="0"/>
+    <w:lsdException w:name="Intense Emphasis" w:semiHidden="0" w:uiPriority="21" w:unhideWhenUsed="0"/>
+    <w:lsdException w:name="Subtle Reference" w:semiHidden="0" w:uiPriority="31" w:unhideWhenUsed="0"/>
+    <w:lsdException w:name="Intense Reference" w:semiHidden="0" w:uiPriority="32" w:unhideWhenUsed="0"/>
+    <w:lsdException w:name="Book Title" w:semiHidden="0" w:uiPriority="33" w:unhideWhenUsed="0"/>
+    <w:lsdException w:name="Bibliography" w:uiPriority="37"/>
+    <w:lsdException w:name="TOC Heading" w:uiPriority="39" w:qFormat="1"/>
   </w:latentStyles>
   <w:style w:type="paragraph" w:default="1" w:styleId="Normal">
     <w:name w:val="Normal"/>
@@ -6108,9 +5811,11 @@
     <w:rsid w:val="00AA2C7E"/>
     <w:pPr>
       <w:numPr>
-        <w:numId w:val="9"/>
+        <w:ilvl w:val="0"/>
+        <w:numId w:val="0"/>
       </w:numPr>
       <w:spacing w:after="120"/>
+      <w:ind w:left="1440" w:hanging="360"/>
       <w:contextualSpacing w:val="0"/>
     </w:pPr>
     <w:rPr>
@@ -6125,7 +5830,1864 @@
     <w:rsid w:val="00AA2C7E"/>
     <w:rPr>
       <w:rFonts w:ascii="Segoe UI" w:eastAsiaTheme="minorEastAsia" w:hAnsi="Segoe UI" w:cs="Segoe UI"/>
+      <w:szCs w:val="20"/>
+    </w:rPr>
+  </w:style>
+  <w:style w:type="paragraph" w:customStyle="1" w:styleId="TrainingDocumentKeyPoint">
+    <w:name w:val="Training Document Key Point"/>
+    <w:basedOn w:val="ListParagraph"/>
+    <w:link w:val="TrainingDocumentKeyPointChar"/>
+    <w:rsid w:val="00AA2C7E"/>
+    <w:pPr>
+      <w:numPr>
+        <w:numId w:val="9"/>
+      </w:numPr>
+      <w:shd w:val="clear" w:color="auto" w:fill="DBE5F1" w:themeFill="accent1" w:themeFillTint="33"/>
+      <w:spacing w:before="120" w:after="120"/>
+    </w:pPr>
+    <w:rPr>
+      <w:rFonts w:cs="Segoe UI"/>
+      <w:szCs w:val="20"/>
+    </w:rPr>
+  </w:style>
+  <w:style w:type="character" w:customStyle="1" w:styleId="TrainingDocumentKeyPointChar">
+    <w:name w:val="Training Document Key Point Char"/>
+    <w:basedOn w:val="DefaultParagraphFont"/>
+    <w:link w:val="TrainingDocumentKeyPoint"/>
+    <w:rsid w:val="00AA2C7E"/>
+    <w:rPr>
+      <w:rFonts w:ascii="Segoe UI" w:eastAsiaTheme="minorEastAsia" w:hAnsi="Segoe UI" w:cs="Segoe UI"/>
       <w:sz w:val="20"/>
+      <w:szCs w:val="20"/>
+      <w:shd w:val="clear" w:color="auto" w:fill="DBE5F1" w:themeFill="accent1" w:themeFillTint="33"/>
+    </w:rPr>
+  </w:style>
+  <w:style w:type="paragraph" w:styleId="Header">
+    <w:name w:val="header"/>
+    <w:basedOn w:val="Normal"/>
+    <w:link w:val="HeaderChar"/>
+    <w:uiPriority w:val="99"/>
+    <w:unhideWhenUsed/>
+    <w:rsid w:val="002F74E3"/>
+    <w:pPr>
+      <w:tabs>
+        <w:tab w:val="center" w:pos="4680"/>
+        <w:tab w:val="right" w:pos="9360"/>
+      </w:tabs>
+    </w:pPr>
+  </w:style>
+  <w:style w:type="character" w:customStyle="1" w:styleId="HeaderChar">
+    <w:name w:val="Header Char"/>
+    <w:basedOn w:val="DefaultParagraphFont"/>
+    <w:link w:val="Header"/>
+    <w:uiPriority w:val="99"/>
+    <w:rsid w:val="002F74E3"/>
+    <w:rPr>
+      <w:rFonts w:eastAsiaTheme="minorEastAsia"/>
+    </w:rPr>
+  </w:style>
+  <w:style w:type="paragraph" w:styleId="Footer">
+    <w:name w:val="footer"/>
+    <w:basedOn w:val="Normal"/>
+    <w:link w:val="FooterChar"/>
+    <w:uiPriority w:val="99"/>
+    <w:unhideWhenUsed/>
+    <w:rsid w:val="002F74E3"/>
+    <w:pPr>
+      <w:tabs>
+        <w:tab w:val="center" w:pos="4680"/>
+        <w:tab w:val="right" w:pos="9360"/>
+      </w:tabs>
+    </w:pPr>
+  </w:style>
+  <w:style w:type="character" w:customStyle="1" w:styleId="FooterChar">
+    <w:name w:val="Footer Char"/>
+    <w:basedOn w:val="DefaultParagraphFont"/>
+    <w:link w:val="Footer"/>
+    <w:uiPriority w:val="99"/>
+    <w:rsid w:val="002F74E3"/>
+    <w:rPr>
+      <w:rFonts w:eastAsiaTheme="minorEastAsia"/>
+    </w:rPr>
+  </w:style>
+  <w:style w:type="paragraph" w:customStyle="1" w:styleId="GeneralText">
+    <w:name w:val="General Text"/>
+    <w:basedOn w:val="Normal"/>
+    <w:rsid w:val="002F74E3"/>
+    <w:rPr>
+      <w:rFonts w:cs="Segoe UI"/>
+      <w:szCs w:val="20"/>
+    </w:rPr>
+  </w:style>
+  <w:style w:type="paragraph" w:customStyle="1" w:styleId="ProcedureNumber">
+    <w:name w:val="Procedure Number"/>
+    <w:basedOn w:val="ListParagraph"/>
+    <w:rsid w:val="002F74E3"/>
+    <w:pPr>
+      <w:spacing w:after="120"/>
+      <w:ind w:left="0"/>
+      <w:contextualSpacing w:val="0"/>
+    </w:pPr>
+    <w:rPr>
+      <w:rFonts w:cs="Segoe UI"/>
+      <w:szCs w:val="20"/>
+    </w:rPr>
+  </w:style>
+  <w:style w:type="paragraph" w:customStyle="1" w:styleId="KeyPoint">
+    <w:name w:val="Key Point"/>
+    <w:basedOn w:val="ListParagraph"/>
+    <w:rsid w:val="002F74E3"/>
+    <w:pPr>
+      <w:shd w:val="clear" w:color="auto" w:fill="DBE5F1" w:themeFill="accent1" w:themeFillTint="33"/>
+      <w:spacing w:before="120" w:after="120"/>
+      <w:ind w:left="0"/>
+    </w:pPr>
+    <w:rPr>
+      <w:rFonts w:cs="Segoe UI"/>
+      <w:szCs w:val="20"/>
+    </w:rPr>
+  </w:style>
+  <w:style w:type="paragraph" w:customStyle="1" w:styleId="TM-Number">
+    <w:name w:val="TM-Number"/>
+    <w:basedOn w:val="ListParagraph"/>
+    <w:rsid w:val="002F74E3"/>
+    <w:pPr>
+      <w:spacing w:after="240"/>
+      <w:ind w:left="0"/>
+      <w:contextualSpacing w:val="0"/>
+    </w:pPr>
+    <w:rPr>
+      <w:rFonts w:cs="Segoe UI"/>
+      <w:szCs w:val="20"/>
+    </w:rPr>
+  </w:style>
+  <w:style w:type="paragraph" w:customStyle="1" w:styleId="TM-KeyPoint">
+    <w:name w:val="TM-Key Point"/>
+    <w:basedOn w:val="ListParagraph"/>
+    <w:rsid w:val="002F74E3"/>
+    <w:pPr>
+      <w:shd w:val="clear" w:color="auto" w:fill="DBE5F1" w:themeFill="accent1" w:themeFillTint="33"/>
+      <w:spacing w:after="240"/>
+      <w:ind w:left="0"/>
+    </w:pPr>
+    <w:rPr>
+      <w:rFonts w:cs="Segoe UI"/>
+      <w:szCs w:val="20"/>
+    </w:rPr>
+  </w:style>
+  <w:style w:type="paragraph" w:customStyle="1" w:styleId="TrainingManual">
+    <w:name w:val="Training Manual"/>
+    <w:basedOn w:val="Normal"/>
+    <w:rsid w:val="002F74E3"/>
+    <w:rPr>
+      <w:rFonts w:cs="Segoe UI"/>
+      <w:szCs w:val="20"/>
+    </w:rPr>
+  </w:style>
+  <w:style w:type="paragraph" w:customStyle="1" w:styleId="PrintScreenCaption">
+    <w:name w:val="Print Screen Caption"/>
+    <w:basedOn w:val="Caption"/>
+    <w:rsid w:val="002F74E3"/>
+    <w:rPr>
+      <w:sz w:val="16"/>
+      <w:szCs w:val="16"/>
+    </w:rPr>
+  </w:style>
+  <w:style w:type="paragraph" w:customStyle="1" w:styleId="TM-Heading2">
+    <w:name w:val="TM-Heading 2"/>
+    <w:basedOn w:val="GeneralText"/>
+    <w:rsid w:val="002F74E3"/>
+    <w:rPr>
+      <w:b/>
+      <w:color w:val="548DD4" w:themeColor="text2" w:themeTint="99"/>
+      <w:sz w:val="28"/>
+      <w:szCs w:val="28"/>
+    </w:rPr>
+  </w:style>
+  <w:style w:type="paragraph" w:customStyle="1" w:styleId="Number-TM">
+    <w:name w:val="Number - TM"/>
+    <w:basedOn w:val="ListParagraph"/>
+    <w:rsid w:val="002F74E3"/>
+    <w:pPr>
+      <w:spacing w:after="120"/>
+      <w:ind w:left="0"/>
+      <w:contextualSpacing w:val="0"/>
+    </w:pPr>
+    <w:rPr>
+      <w:rFonts w:cs="Segoe UI"/>
+      <w:szCs w:val="20"/>
+    </w:rPr>
+  </w:style>
+  <w:style w:type="paragraph" w:customStyle="1" w:styleId="KeyPoint-TM">
+    <w:name w:val="Key Point - TM"/>
+    <w:basedOn w:val="ListParagraph"/>
+    <w:rsid w:val="002F74E3"/>
+    <w:pPr>
+      <w:shd w:val="clear" w:color="auto" w:fill="DBE5F1" w:themeFill="accent1" w:themeFillTint="33"/>
+      <w:spacing w:after="240"/>
+      <w:ind w:left="0"/>
+    </w:pPr>
+    <w:rPr>
+      <w:rFonts w:cs="Segoe UI"/>
+      <w:szCs w:val="20"/>
+    </w:rPr>
+  </w:style>
+  <w:style w:type="paragraph" w:customStyle="1" w:styleId="Caption-TM">
+    <w:name w:val="Caption - TM"/>
+    <w:basedOn w:val="PrintScreenCaption"/>
+    <w:rsid w:val="002F74E3"/>
+  </w:style>
+  <w:style w:type="paragraph" w:customStyle="1" w:styleId="ScreenCaption">
+    <w:name w:val="Screen Caption"/>
+    <w:basedOn w:val="Normal"/>
+    <w:link w:val="ScreenCaptionChar"/>
+    <w:autoRedefine/>
+    <w:rsid w:val="00AA2C7E"/>
+    <w:pPr>
+      <w:jc w:val="right"/>
+    </w:pPr>
+    <w:rPr>
+      <w:b/>
+      <w:color w:val="548DD4" w:themeColor="text2" w:themeTint="99"/>
+      <w:sz w:val="16"/>
+      <w:szCs w:val="16"/>
+    </w:rPr>
+  </w:style>
+  <w:style w:type="character" w:customStyle="1" w:styleId="ScreenCaptionChar">
+    <w:name w:val="Screen Caption Char"/>
+    <w:basedOn w:val="DefaultParagraphFont"/>
+    <w:link w:val="ScreenCaption"/>
+    <w:rsid w:val="00AA2C7E"/>
+    <w:rPr>
+      <w:rFonts w:ascii="Segoe UI" w:eastAsiaTheme="minorEastAsia" w:hAnsi="Segoe UI"/>
+      <w:b/>
+      <w:color w:val="548DD4" w:themeColor="text2" w:themeTint="99"/>
+      <w:sz w:val="16"/>
+      <w:szCs w:val="16"/>
+    </w:rPr>
+  </w:style>
+  <w:style w:type="paragraph" w:customStyle="1" w:styleId="Heading3-TM">
+    <w:name w:val="Heading 3 - TM"/>
+    <w:basedOn w:val="Normal"/>
+    <w:link w:val="Heading3-TMChar"/>
+    <w:autoRedefine/>
+    <w:rsid w:val="00AA2C7E"/>
+    <w:rPr>
+      <w:b/>
+      <w:color w:val="548DD4" w:themeColor="text2" w:themeTint="99"/>
+      <w:szCs w:val="18"/>
+    </w:rPr>
+  </w:style>
+  <w:style w:type="character" w:customStyle="1" w:styleId="Heading3-TMChar">
+    <w:name w:val="Heading 3 - TM Char"/>
+    <w:basedOn w:val="DefaultParagraphFont"/>
+    <w:link w:val="Heading3-TM"/>
+    <w:rsid w:val="00AA2C7E"/>
+    <w:rPr>
+      <w:rFonts w:ascii="Segoe UI" w:eastAsiaTheme="minorEastAsia" w:hAnsi="Segoe UI"/>
+      <w:b/>
+      <w:color w:val="548DD4" w:themeColor="text2" w:themeTint="99"/>
+      <w:sz w:val="20"/>
+      <w:szCs w:val="18"/>
+    </w:rPr>
+  </w:style>
+  <w:style w:type="paragraph" w:styleId="TOC1">
+    <w:name w:val="toc 1"/>
+    <w:basedOn w:val="Normal"/>
+    <w:next w:val="Normal"/>
+    <w:autoRedefine/>
+    <w:uiPriority w:val="39"/>
+    <w:unhideWhenUsed/>
+    <w:rsid w:val="0042474E"/>
+    <w:pPr>
+      <w:tabs>
+        <w:tab w:val="right" w:leader="dot" w:pos="7334"/>
+      </w:tabs>
+      <w:spacing w:before="0"/>
+    </w:pPr>
+    <w:rPr>
+      <w:rFonts w:cs="Segoe UI"/>
+      <w:b/>
+      <w:noProof/>
+      <w:sz w:val="20"/>
+      <w:szCs w:val="20"/>
+    </w:rPr>
+  </w:style>
+  <w:style w:type="paragraph" w:customStyle="1" w:styleId="Heading2-TM">
+    <w:name w:val="Heading 2 - TM"/>
+    <w:basedOn w:val="Normal"/>
+    <w:link w:val="Heading2-TMChar"/>
+    <w:autoRedefine/>
+    <w:rsid w:val="00AA2C7E"/>
+    <w:pPr>
+      <w:ind w:left="720"/>
+    </w:pPr>
+    <w:rPr>
+      <w:color w:val="548DD4" w:themeColor="text2" w:themeTint="99"/>
+      <w:sz w:val="24"/>
+      <w:szCs w:val="24"/>
+    </w:rPr>
+  </w:style>
+  <w:style w:type="character" w:customStyle="1" w:styleId="Heading2-TMChar">
+    <w:name w:val="Heading 2 - TM Char"/>
+    <w:basedOn w:val="DefaultParagraphFont"/>
+    <w:link w:val="Heading2-TM"/>
+    <w:rsid w:val="00AA2C7E"/>
+    <w:rPr>
+      <w:rFonts w:ascii="Segoe UI" w:eastAsiaTheme="minorEastAsia" w:hAnsi="Segoe UI"/>
+      <w:color w:val="548DD4" w:themeColor="text2" w:themeTint="99"/>
+      <w:sz w:val="24"/>
+      <w:szCs w:val="24"/>
+    </w:rPr>
+  </w:style>
+  <w:style w:type="paragraph" w:customStyle="1" w:styleId="Bullet-TM">
+    <w:name w:val="Bullet - TM"/>
+    <w:basedOn w:val="ListParagraph"/>
+    <w:autoRedefine/>
+    <w:rsid w:val="00AA2C7E"/>
+    <w:pPr>
+      <w:numPr>
+        <w:numId w:val="10"/>
+      </w:numPr>
+    </w:pPr>
+  </w:style>
+  <w:style w:type="paragraph" w:customStyle="1" w:styleId="Style1">
+    <w:name w:val="Style1"/>
+    <w:basedOn w:val="Heading1"/>
+    <w:autoRedefine/>
+    <w:rsid w:val="00AA2C7E"/>
+    <w:pPr>
+      <w:keepNext w:val="0"/>
+      <w:keepLines w:val="0"/>
+      <w:pBdr>
+        <w:top w:val="single" w:sz="24" w:space="0" w:color="4F81BD" w:themeColor="accent1"/>
+        <w:left w:val="single" w:sz="24" w:space="0" w:color="4F81BD" w:themeColor="accent1"/>
+        <w:bottom w:val="single" w:sz="24" w:space="0" w:color="4F81BD" w:themeColor="accent1"/>
+        <w:right w:val="single" w:sz="24" w:space="0" w:color="4F81BD" w:themeColor="accent1"/>
+      </w:pBdr>
+      <w:shd w:val="clear" w:color="auto" w:fill="4F81BD" w:themeFill="accent1"/>
+      <w:spacing w:before="0" w:after="0"/>
+      <w:ind w:left="2520"/>
+    </w:pPr>
+    <w:rPr>
+      <w:rFonts w:eastAsiaTheme="minorEastAsia" w:cs="Segoe UI"/>
+      <w:b w:val="0"/>
+      <w:caps/>
+      <w:color w:val="365F91" w:themeColor="accent1" w:themeShade="BF"/>
+      <w:spacing w:val="15"/>
+      <w:sz w:val="40"/>
+      <w:szCs w:val="22"/>
+    </w:rPr>
+  </w:style>
+  <w:style w:type="paragraph" w:customStyle="1" w:styleId="Title-Forcible">
+    <w:name w:val="Title - Forcible"/>
+    <w:basedOn w:val="Normal"/>
+    <w:link w:val="Title-ForcibleChar"/>
+    <w:rsid w:val="00AA2C7E"/>
+    <w:rPr>
+      <w:rFonts w:cs="Segoe UI"/>
+      <w:color w:val="B90000"/>
+      <w:spacing w:val="-20"/>
+      <w:sz w:val="72"/>
+      <w14:shadow w14:blurRad="50800" w14:dist="38100" w14:dir="2700000" w14:sx="100000" w14:sy="100000" w14:kx="0" w14:ky="0" w14:algn="tl">
+        <w14:srgbClr w14:val="000000">
+          <w14:alpha w14:val="60000"/>
+        </w14:srgbClr>
+      </w14:shadow>
+    </w:rPr>
+  </w:style>
+  <w:style w:type="character" w:customStyle="1" w:styleId="Title-ForcibleChar">
+    <w:name w:val="Title - Forcible Char"/>
+    <w:basedOn w:val="DefaultParagraphFont"/>
+    <w:link w:val="Title-Forcible"/>
+    <w:rsid w:val="00AA2C7E"/>
+    <w:rPr>
+      <w:rFonts w:ascii="Segoe UI" w:eastAsiaTheme="minorEastAsia" w:hAnsi="Segoe UI" w:cs="Segoe UI"/>
+      <w:color w:val="B90000"/>
+      <w:spacing w:val="-20"/>
+      <w:sz w:val="72"/>
+      <w14:shadow w14:blurRad="50800" w14:dist="38100" w14:dir="2700000" w14:sx="100000" w14:sy="100000" w14:kx="0" w14:ky="0" w14:algn="tl">
+        <w14:srgbClr w14:val="000000">
+          <w14:alpha w14:val="60000"/>
+        </w14:srgbClr>
+      </w14:shadow>
+    </w:rPr>
+  </w:style>
+  <w:style w:type="paragraph" w:customStyle="1" w:styleId="ObjectivesTitle">
+    <w:name w:val="Objectives Title"/>
+    <w:basedOn w:val="Normal"/>
+    <w:link w:val="ObjectivesTitleChar"/>
+    <w:qFormat/>
+    <w:rsid w:val="009752CE"/>
+    <w:pPr>
+      <w:pBdr>
+        <w:top w:val="single" w:sz="12" w:space="1" w:color="B90000"/>
+      </w:pBdr>
+      <w:spacing w:before="360"/>
+    </w:pPr>
+    <w:rPr>
+      <w:rFonts w:cs="Segoe UI"/>
+      <w:b/>
+      <w:color w:val="B90000"/>
+    </w:rPr>
+  </w:style>
+  <w:style w:type="character" w:customStyle="1" w:styleId="ObjectivesTitleChar">
+    <w:name w:val="Objectives Title Char"/>
+    <w:basedOn w:val="DefaultParagraphFont"/>
+    <w:link w:val="ObjectivesTitle"/>
+    <w:rsid w:val="009752CE"/>
+    <w:rPr>
+      <w:rFonts w:ascii="Segoe UI" w:eastAsiaTheme="minorEastAsia" w:hAnsi="Segoe UI" w:cs="Segoe UI"/>
+      <w:b/>
+      <w:color w:val="B90000"/>
+    </w:rPr>
+  </w:style>
+  <w:style w:type="paragraph" w:customStyle="1" w:styleId="SectionCheckFE">
+    <w:name w:val="SectionCheck_FE"/>
+    <w:basedOn w:val="ListParagraph"/>
+    <w:link w:val="SectionCheckFEChar"/>
+    <w:qFormat/>
+    <w:rsid w:val="00623E75"/>
+    <w:pPr>
+      <w:numPr>
+        <w:numId w:val="11"/>
+      </w:numPr>
+    </w:pPr>
+    <w:rPr>
+      <w:rFonts w:cs="Segoe UI"/>
+    </w:rPr>
+  </w:style>
+  <w:style w:type="character" w:customStyle="1" w:styleId="SectionCheckFEChar">
+    <w:name w:val="SectionCheck_FE Char"/>
+    <w:basedOn w:val="DefaultParagraphFont"/>
+    <w:link w:val="SectionCheckFE"/>
+    <w:rsid w:val="00623E75"/>
+    <w:rPr>
+      <w:rFonts w:ascii="Segoe UI" w:eastAsiaTheme="minorEastAsia" w:hAnsi="Segoe UI" w:cs="Segoe UI"/>
+    </w:rPr>
+  </w:style>
+  <w:style w:type="paragraph" w:customStyle="1" w:styleId="Heading1FE">
+    <w:name w:val="Heading 1_FE"/>
+    <w:basedOn w:val="Normal"/>
+    <w:link w:val="Heading1FEChar"/>
+    <w:rsid w:val="00623E75"/>
+    <w:pPr>
+      <w:shd w:val="clear" w:color="auto" w:fill="B90000"/>
+      <w:spacing w:before="360"/>
+      <w:ind w:right="1440"/>
+    </w:pPr>
+    <w:rPr>
+      <w:rFonts w:cs="Segoe UI"/>
+      <w:b/>
+      <w:color w:val="FFFFFF" w:themeColor="background1"/>
+      <w:sz w:val="24"/>
+    </w:rPr>
+  </w:style>
+  <w:style w:type="character" w:customStyle="1" w:styleId="Heading1FEChar">
+    <w:name w:val="Heading 1_FE Char"/>
+    <w:basedOn w:val="DefaultParagraphFont"/>
+    <w:link w:val="Heading1FE"/>
+    <w:rsid w:val="00623E75"/>
+    <w:rPr>
+      <w:rFonts w:ascii="Segoe UI" w:eastAsiaTheme="minorEastAsia" w:hAnsi="Segoe UI" w:cs="Segoe UI"/>
+      <w:b/>
+      <w:color w:val="FFFFFF" w:themeColor="background1"/>
+      <w:sz w:val="24"/>
+      <w:shd w:val="clear" w:color="auto" w:fill="B90000"/>
+    </w:rPr>
+  </w:style>
+  <w:style w:type="paragraph" w:customStyle="1" w:styleId="NormalFE">
+    <w:name w:val="Normal_FE"/>
+    <w:basedOn w:val="Normal"/>
+    <w:link w:val="NormalFEChar"/>
+    <w:qFormat/>
+    <w:rsid w:val="00623E75"/>
+    <w:pPr>
+      <w:spacing w:after="200" w:line="276" w:lineRule="auto"/>
+      <w:ind w:right="1350"/>
+    </w:pPr>
+  </w:style>
+  <w:style w:type="character" w:customStyle="1" w:styleId="NormalFEChar">
+    <w:name w:val="Normal_FE Char"/>
+    <w:basedOn w:val="DefaultParagraphFont"/>
+    <w:link w:val="NormalFE"/>
+    <w:rsid w:val="00623E75"/>
+    <w:rPr>
+      <w:rFonts w:ascii="Segoe UI" w:eastAsiaTheme="minorEastAsia" w:hAnsi="Segoe UI"/>
+    </w:rPr>
+  </w:style>
+  <w:style w:type="paragraph" w:customStyle="1" w:styleId="BulletsFE">
+    <w:name w:val="Bullets_FE"/>
+    <w:basedOn w:val="ListParagraph"/>
+    <w:link w:val="BulletsFEChar"/>
+    <w:qFormat/>
+    <w:rsid w:val="00623E75"/>
+    <w:pPr>
+      <w:numPr>
+        <w:numId w:val="12"/>
+      </w:numPr>
+      <w:spacing w:after="200" w:line="276" w:lineRule="auto"/>
+      <w:ind w:right="1350"/>
+    </w:pPr>
+  </w:style>
+  <w:style w:type="character" w:customStyle="1" w:styleId="BulletsFEChar">
+    <w:name w:val="Bullets_FE Char"/>
+    <w:basedOn w:val="DefaultParagraphFont"/>
+    <w:link w:val="BulletsFE"/>
+    <w:rsid w:val="00623E75"/>
+    <w:rPr>
+      <w:rFonts w:ascii="Segoe UI" w:eastAsiaTheme="minorEastAsia" w:hAnsi="Segoe UI"/>
+    </w:rPr>
+  </w:style>
+  <w:style w:type="character" w:customStyle="1" w:styleId="ListParagraphChar">
+    <w:name w:val="List Paragraph Char"/>
+    <w:basedOn w:val="DefaultParagraphFont"/>
+    <w:link w:val="ListParagraph"/>
+    <w:uiPriority w:val="34"/>
+    <w:rsid w:val="006B29DE"/>
+    <w:rPr>
+      <w:rFonts w:ascii="Segoe UI" w:eastAsiaTheme="minorEastAsia" w:hAnsi="Segoe UI"/>
+    </w:rPr>
+  </w:style>
+  <w:style w:type="paragraph" w:customStyle="1" w:styleId="TitleFE">
+    <w:name w:val="Title_FE"/>
+    <w:basedOn w:val="Normal"/>
+    <w:link w:val="TitleFEChar"/>
+    <w:rsid w:val="00A17AE7"/>
+    <w:pPr>
+      <w:spacing w:before="0"/>
+    </w:pPr>
+    <w:rPr>
+      <w:rFonts w:cs="Segoe UI"/>
+      <w:color w:val="B90000"/>
+      <w:spacing w:val="-20"/>
+      <w:sz w:val="72"/>
+      <w14:shadow w14:blurRad="50800" w14:dist="38100" w14:dir="2700000" w14:sx="100000" w14:sy="100000" w14:kx="0" w14:ky="0" w14:algn="tl">
+        <w14:srgbClr w14:val="000000">
+          <w14:alpha w14:val="60000"/>
+        </w14:srgbClr>
+      </w14:shadow>
+    </w:rPr>
+  </w:style>
+  <w:style w:type="character" w:customStyle="1" w:styleId="TitleFEChar">
+    <w:name w:val="Title_FE Char"/>
+    <w:basedOn w:val="DefaultParagraphFont"/>
+    <w:link w:val="TitleFE"/>
+    <w:rsid w:val="00A17AE7"/>
+    <w:rPr>
+      <w:rFonts w:ascii="Segoe UI" w:eastAsiaTheme="minorEastAsia" w:hAnsi="Segoe UI" w:cs="Segoe UI"/>
+      <w:color w:val="B90000"/>
+      <w:spacing w:val="-20"/>
+      <w:sz w:val="72"/>
+      <w14:shadow w14:blurRad="50800" w14:dist="38100" w14:dir="2700000" w14:sx="100000" w14:sy="100000" w14:kx="0" w14:ky="0" w14:algn="tl">
+        <w14:srgbClr w14:val="000000">
+          <w14:alpha w14:val="60000"/>
+        </w14:srgbClr>
+      </w14:shadow>
+    </w:rPr>
+  </w:style>
+  <w:style w:type="paragraph" w:customStyle="1" w:styleId="SectionObjectivesFE">
+    <w:name w:val="Section Objectives_FE"/>
+    <w:basedOn w:val="Normal"/>
+    <w:link w:val="SectionObjectivesFEChar"/>
+    <w:rsid w:val="003269A3"/>
+    <w:pPr>
+      <w:pBdr>
+        <w:top w:val="single" w:sz="12" w:space="1" w:color="B90000"/>
+      </w:pBdr>
+      <w:spacing w:before="0" w:after="200" w:line="276" w:lineRule="auto"/>
+    </w:pPr>
+    <w:rPr>
+      <w:rFonts w:cs="Segoe UI"/>
+      <w:b/>
+      <w:color w:val="B90000"/>
+    </w:rPr>
+  </w:style>
+  <w:style w:type="character" w:customStyle="1" w:styleId="SectionObjectivesFEChar">
+    <w:name w:val="Section Objectives_FE Char"/>
+    <w:basedOn w:val="DefaultParagraphFont"/>
+    <w:link w:val="SectionObjectivesFE"/>
+    <w:rsid w:val="003269A3"/>
+    <w:rPr>
+      <w:rFonts w:ascii="Segoe UI" w:eastAsiaTheme="minorEastAsia" w:hAnsi="Segoe UI" w:cs="Segoe UI"/>
+      <w:b/>
+      <w:color w:val="B90000"/>
+    </w:rPr>
+  </w:style>
+  <w:style w:type="paragraph" w:customStyle="1" w:styleId="Heading2FE">
+    <w:name w:val="Heading 2_FE"/>
+    <w:basedOn w:val="Normal"/>
+    <w:link w:val="Heading2FEChar"/>
+    <w:autoRedefine/>
+    <w:rsid w:val="003269A3"/>
+    <w:pPr>
+      <w:spacing w:before="0" w:after="200" w:line="276" w:lineRule="auto"/>
+      <w:ind w:right="1350"/>
+    </w:pPr>
+    <w:rPr>
+      <w:b/>
+      <w:szCs w:val="20"/>
+    </w:rPr>
+  </w:style>
+  <w:style w:type="character" w:customStyle="1" w:styleId="Heading2FEChar">
+    <w:name w:val="Heading 2_FE Char"/>
+    <w:basedOn w:val="DefaultParagraphFont"/>
+    <w:link w:val="Heading2FE"/>
+    <w:rsid w:val="003269A3"/>
+    <w:rPr>
+      <w:rFonts w:ascii="Segoe UI" w:eastAsiaTheme="minorEastAsia" w:hAnsi="Segoe UI"/>
+      <w:b/>
+      <w:szCs w:val="20"/>
+    </w:rPr>
+  </w:style>
+  <w:style w:type="table" w:customStyle="1" w:styleId="LightShading-Accent11">
+    <w:name w:val="Light Shading - Accent 11"/>
+    <w:basedOn w:val="TableNormal"/>
+    <w:uiPriority w:val="60"/>
+    <w:rsid w:val="00576F53"/>
+    <w:pPr>
+      <w:spacing w:after="0" w:line="240" w:lineRule="auto"/>
+    </w:pPr>
+    <w:rPr>
+      <w:color w:val="365F91" w:themeColor="accent1" w:themeShade="BF"/>
+    </w:rPr>
+    <w:tblPr>
+      <w:tblStyleRowBandSize w:val="1"/>
+      <w:tblStyleColBandSize w:val="1"/>
+      <w:tblBorders>
+        <w:top w:val="single" w:sz="8" w:space="0" w:color="4F81BD" w:themeColor="accent1"/>
+        <w:bottom w:val="single" w:sz="8" w:space="0" w:color="4F81BD" w:themeColor="accent1"/>
+      </w:tblBorders>
+    </w:tblPr>
+    <w:tblStylePr w:type="firstRow">
+      <w:pPr>
+        <w:spacing w:before="0" w:after="0" w:line="240" w:lineRule="auto"/>
+      </w:pPr>
+      <w:rPr>
+        <w:b/>
+        <w:bCs/>
+      </w:rPr>
+      <w:tblPr/>
+      <w:tcPr>
+        <w:tcBorders>
+          <w:top w:val="single" w:sz="8" w:space="0" w:color="4F81BD" w:themeColor="accent1"/>
+          <w:left w:val="nil"/>
+          <w:bottom w:val="single" w:sz="8" w:space="0" w:color="4F81BD" w:themeColor="accent1"/>
+          <w:right w:val="nil"/>
+          <w:insideH w:val="nil"/>
+          <w:insideV w:val="nil"/>
+        </w:tcBorders>
+      </w:tcPr>
+    </w:tblStylePr>
+    <w:tblStylePr w:type="lastRow">
+      <w:pPr>
+        <w:spacing w:before="0" w:after="0" w:line="240" w:lineRule="auto"/>
+      </w:pPr>
+      <w:rPr>
+        <w:b/>
+        <w:bCs/>
+      </w:rPr>
+      <w:tblPr/>
+      <w:tcPr>
+        <w:tcBorders>
+          <w:top w:val="single" w:sz="8" w:space="0" w:color="4F81BD" w:themeColor="accent1"/>
+          <w:left w:val="nil"/>
+          <w:bottom w:val="single" w:sz="8" w:space="0" w:color="4F81BD" w:themeColor="accent1"/>
+          <w:right w:val="nil"/>
+          <w:insideH w:val="nil"/>
+          <w:insideV w:val="nil"/>
+        </w:tcBorders>
+      </w:tcPr>
+    </w:tblStylePr>
+    <w:tblStylePr w:type="firstCol">
+      <w:rPr>
+        <w:b/>
+        <w:bCs/>
+      </w:rPr>
+    </w:tblStylePr>
+    <w:tblStylePr w:type="lastCol">
+      <w:rPr>
+        <w:b/>
+        <w:bCs/>
+      </w:rPr>
+    </w:tblStylePr>
+    <w:tblStylePr w:type="band1Vert">
+      <w:tblPr/>
+      <w:tcPr>
+        <w:tcBorders>
+          <w:left w:val="nil"/>
+          <w:right w:val="nil"/>
+          <w:insideH w:val="nil"/>
+          <w:insideV w:val="nil"/>
+        </w:tcBorders>
+        <w:shd w:val="clear" w:color="auto" w:fill="D3DFEE" w:themeFill="accent1" w:themeFillTint="3F"/>
+      </w:tcPr>
+    </w:tblStylePr>
+    <w:tblStylePr w:type="band1Horz">
+      <w:tblPr/>
+      <w:tcPr>
+        <w:tcBorders>
+          <w:left w:val="nil"/>
+          <w:right w:val="nil"/>
+          <w:insideH w:val="nil"/>
+          <w:insideV w:val="nil"/>
+        </w:tcBorders>
+        <w:shd w:val="clear" w:color="auto" w:fill="D3DFEE" w:themeFill="accent1" w:themeFillTint="3F"/>
+      </w:tcPr>
+    </w:tblStylePr>
+  </w:style>
+  <w:style w:type="table" w:styleId="TableGrid">
+    <w:name w:val="Table Grid"/>
+    <w:basedOn w:val="TableNormal"/>
+    <w:uiPriority w:val="59"/>
+    <w:rsid w:val="00DE6EC1"/>
+    <w:pPr>
+      <w:spacing w:after="0" w:line="240" w:lineRule="auto"/>
+    </w:pPr>
+    <w:tblPr>
+      <w:tblBorders>
+        <w:top w:val="single" w:sz="4" w:space="0" w:color="000000" w:themeColor="text1"/>
+        <w:left w:val="single" w:sz="4" w:space="0" w:color="000000" w:themeColor="text1"/>
+        <w:bottom w:val="single" w:sz="4" w:space="0" w:color="000000" w:themeColor="text1"/>
+        <w:right w:val="single" w:sz="4" w:space="0" w:color="000000" w:themeColor="text1"/>
+        <w:insideH w:val="single" w:sz="4" w:space="0" w:color="000000" w:themeColor="text1"/>
+        <w:insideV w:val="single" w:sz="4" w:space="0" w:color="000000" w:themeColor="text1"/>
+      </w:tblBorders>
+    </w:tblPr>
+  </w:style>
+  <w:style w:type="table" w:customStyle="1" w:styleId="LightList-Accent11">
+    <w:name w:val="Light List - Accent 11"/>
+    <w:basedOn w:val="TableNormal"/>
+    <w:uiPriority w:val="61"/>
+    <w:rsid w:val="00754864"/>
+    <w:pPr>
+      <w:spacing w:after="0" w:line="240" w:lineRule="auto"/>
+    </w:pPr>
+    <w:tblPr>
+      <w:tblStyleRowBandSize w:val="1"/>
+      <w:tblStyleColBandSize w:val="1"/>
+      <w:tblBorders>
+        <w:top w:val="single" w:sz="8" w:space="0" w:color="4F81BD" w:themeColor="accent1"/>
+        <w:left w:val="single" w:sz="8" w:space="0" w:color="4F81BD" w:themeColor="accent1"/>
+        <w:bottom w:val="single" w:sz="8" w:space="0" w:color="4F81BD" w:themeColor="accent1"/>
+        <w:right w:val="single" w:sz="8" w:space="0" w:color="4F81BD" w:themeColor="accent1"/>
+      </w:tblBorders>
+    </w:tblPr>
+    <w:tblStylePr w:type="firstRow">
+      <w:pPr>
+        <w:spacing w:before="0" w:after="0" w:line="240" w:lineRule="auto"/>
+      </w:pPr>
+      <w:rPr>
+        <w:b/>
+        <w:bCs/>
+        <w:color w:val="FFFFFF" w:themeColor="background1"/>
+      </w:rPr>
+      <w:tblPr/>
+      <w:tcPr>
+        <w:shd w:val="clear" w:color="auto" w:fill="4F81BD" w:themeFill="accent1"/>
+      </w:tcPr>
+    </w:tblStylePr>
+    <w:tblStylePr w:type="lastRow">
+      <w:pPr>
+        <w:spacing w:before="0" w:after="0" w:line="240" w:lineRule="auto"/>
+      </w:pPr>
+      <w:rPr>
+        <w:b/>
+        <w:bCs/>
+      </w:rPr>
+      <w:tblPr/>
+      <w:tcPr>
+        <w:tcBorders>
+          <w:top w:val="double" w:sz="6" w:space="0" w:color="4F81BD" w:themeColor="accent1"/>
+          <w:left w:val="single" w:sz="8" w:space="0" w:color="4F81BD" w:themeColor="accent1"/>
+          <w:bottom w:val="single" w:sz="8" w:space="0" w:color="4F81BD" w:themeColor="accent1"/>
+          <w:right w:val="single" w:sz="8" w:space="0" w:color="4F81BD" w:themeColor="accent1"/>
+        </w:tcBorders>
+      </w:tcPr>
+    </w:tblStylePr>
+    <w:tblStylePr w:type="firstCol">
+      <w:rPr>
+        <w:b/>
+        <w:bCs/>
+      </w:rPr>
+    </w:tblStylePr>
+    <w:tblStylePr w:type="lastCol">
+      <w:rPr>
+        <w:b/>
+        <w:bCs/>
+      </w:rPr>
+    </w:tblStylePr>
+    <w:tblStylePr w:type="band1Vert">
+      <w:tblPr/>
+      <w:tcPr>
+        <w:tcBorders>
+          <w:top w:val="single" w:sz="8" w:space="0" w:color="4F81BD" w:themeColor="accent1"/>
+          <w:left w:val="single" w:sz="8" w:space="0" w:color="4F81BD" w:themeColor="accent1"/>
+          <w:bottom w:val="single" w:sz="8" w:space="0" w:color="4F81BD" w:themeColor="accent1"/>
+          <w:right w:val="single" w:sz="8" w:space="0" w:color="4F81BD" w:themeColor="accent1"/>
+        </w:tcBorders>
+      </w:tcPr>
+    </w:tblStylePr>
+    <w:tblStylePr w:type="band1Horz">
+      <w:tblPr/>
+      <w:tcPr>
+        <w:tcBorders>
+          <w:top w:val="single" w:sz="8" w:space="0" w:color="4F81BD" w:themeColor="accent1"/>
+          <w:left w:val="single" w:sz="8" w:space="0" w:color="4F81BD" w:themeColor="accent1"/>
+          <w:bottom w:val="single" w:sz="8" w:space="0" w:color="4F81BD" w:themeColor="accent1"/>
+          <w:right w:val="single" w:sz="8" w:space="0" w:color="4F81BD" w:themeColor="accent1"/>
+        </w:tcBorders>
+      </w:tcPr>
+    </w:tblStylePr>
+  </w:style>
+  <w:style w:type="paragraph" w:styleId="NormalWeb">
+    <w:name w:val="Normal (Web)"/>
+    <w:basedOn w:val="Normal"/>
+    <w:uiPriority w:val="99"/>
+    <w:unhideWhenUsed/>
+    <w:rsid w:val="008B2A8F"/>
+    <w:pPr>
+      <w:spacing w:before="100" w:beforeAutospacing="1" w:after="100" w:afterAutospacing="1"/>
+    </w:pPr>
+    <w:rPr>
+      <w:rFonts w:ascii="Times New Roman" w:eastAsia="Times New Roman" w:hAnsi="Times New Roman" w:cs="Times New Roman"/>
+      <w:sz w:val="24"/>
+      <w:szCs w:val="24"/>
+      <w:lang w:bidi="ar-SA"/>
+    </w:rPr>
+  </w:style>
+  <w:style w:type="paragraph" w:styleId="TOC2">
+    <w:name w:val="toc 2"/>
+    <w:basedOn w:val="Normal"/>
+    <w:next w:val="Normal"/>
+    <w:autoRedefine/>
+    <w:uiPriority w:val="39"/>
+    <w:unhideWhenUsed/>
+    <w:rsid w:val="00B43DD5"/>
+    <w:pPr>
+      <w:tabs>
+        <w:tab w:val="right" w:leader="dot" w:pos="7334"/>
+      </w:tabs>
+      <w:spacing w:before="0"/>
+      <w:ind w:left="220"/>
+    </w:pPr>
+    <w:rPr>
+      <w:noProof/>
+      <w:color w:val="C00000"/>
+      <w:sz w:val="24"/>
+    </w:rPr>
+  </w:style>
+  <w:style w:type="paragraph" w:styleId="TOC3">
+    <w:name w:val="toc 3"/>
+    <w:basedOn w:val="Normal"/>
+    <w:next w:val="Normal"/>
+    <w:autoRedefine/>
+    <w:uiPriority w:val="39"/>
+    <w:unhideWhenUsed/>
+    <w:rsid w:val="00992273"/>
+    <w:pPr>
+      <w:spacing w:after="100"/>
+      <w:ind w:left="440"/>
+    </w:pPr>
+  </w:style>
+  <w:style w:type="paragraph" w:styleId="TOC4">
+    <w:name w:val="toc 4"/>
+    <w:basedOn w:val="Normal"/>
+    <w:next w:val="Normal"/>
+    <w:autoRedefine/>
+    <w:uiPriority w:val="39"/>
+    <w:unhideWhenUsed/>
+    <w:rsid w:val="00992273"/>
+    <w:pPr>
+      <w:spacing w:after="100"/>
+      <w:ind w:left="660"/>
+    </w:pPr>
+  </w:style>
+  <w:style w:type="paragraph" w:styleId="TOC5">
+    <w:name w:val="toc 5"/>
+    <w:basedOn w:val="Normal"/>
+    <w:next w:val="Normal"/>
+    <w:autoRedefine/>
+    <w:uiPriority w:val="39"/>
+    <w:unhideWhenUsed/>
+    <w:rsid w:val="00992273"/>
+    <w:pPr>
+      <w:spacing w:before="0" w:after="100" w:line="276" w:lineRule="auto"/>
+      <w:ind w:left="880"/>
+    </w:pPr>
+    <w:rPr>
+      <w:rFonts w:asciiTheme="minorHAnsi" w:hAnsiTheme="minorHAnsi"/>
+      <w:lang w:bidi="ar-SA"/>
+    </w:rPr>
+  </w:style>
+  <w:style w:type="paragraph" w:styleId="TOC6">
+    <w:name w:val="toc 6"/>
+    <w:basedOn w:val="Normal"/>
+    <w:next w:val="Normal"/>
+    <w:autoRedefine/>
+    <w:uiPriority w:val="39"/>
+    <w:unhideWhenUsed/>
+    <w:rsid w:val="00992273"/>
+    <w:pPr>
+      <w:spacing w:before="0" w:after="100" w:line="276" w:lineRule="auto"/>
+      <w:ind w:left="1100"/>
+    </w:pPr>
+    <w:rPr>
+      <w:rFonts w:asciiTheme="minorHAnsi" w:hAnsiTheme="minorHAnsi"/>
+      <w:lang w:bidi="ar-SA"/>
+    </w:rPr>
+  </w:style>
+  <w:style w:type="paragraph" w:styleId="TOC7">
+    <w:name w:val="toc 7"/>
+    <w:basedOn w:val="Normal"/>
+    <w:next w:val="Normal"/>
+    <w:autoRedefine/>
+    <w:uiPriority w:val="39"/>
+    <w:unhideWhenUsed/>
+    <w:rsid w:val="00992273"/>
+    <w:pPr>
+      <w:spacing w:before="0" w:after="100" w:line="276" w:lineRule="auto"/>
+      <w:ind w:left="1320"/>
+    </w:pPr>
+    <w:rPr>
+      <w:rFonts w:asciiTheme="minorHAnsi" w:hAnsiTheme="minorHAnsi"/>
+      <w:lang w:bidi="ar-SA"/>
+    </w:rPr>
+  </w:style>
+  <w:style w:type="paragraph" w:styleId="TOC8">
+    <w:name w:val="toc 8"/>
+    <w:basedOn w:val="Normal"/>
+    <w:next w:val="Normal"/>
+    <w:autoRedefine/>
+    <w:uiPriority w:val="39"/>
+    <w:unhideWhenUsed/>
+    <w:rsid w:val="00992273"/>
+    <w:pPr>
+      <w:spacing w:before="0" w:after="100" w:line="276" w:lineRule="auto"/>
+      <w:ind w:left="1540"/>
+    </w:pPr>
+    <w:rPr>
+      <w:rFonts w:asciiTheme="minorHAnsi" w:hAnsiTheme="minorHAnsi"/>
+      <w:lang w:bidi="ar-SA"/>
+    </w:rPr>
+  </w:style>
+  <w:style w:type="paragraph" w:styleId="TOC9">
+    <w:name w:val="toc 9"/>
+    <w:basedOn w:val="Normal"/>
+    <w:next w:val="Normal"/>
+    <w:autoRedefine/>
+    <w:uiPriority w:val="39"/>
+    <w:unhideWhenUsed/>
+    <w:rsid w:val="00992273"/>
+    <w:pPr>
+      <w:spacing w:before="0" w:after="100" w:line="276" w:lineRule="auto"/>
+      <w:ind w:left="1760"/>
+    </w:pPr>
+    <w:rPr>
+      <w:rFonts w:asciiTheme="minorHAnsi" w:hAnsiTheme="minorHAnsi"/>
+      <w:lang w:bidi="ar-SA"/>
+    </w:rPr>
+  </w:style>
+  <w:style w:type="character" w:styleId="Hyperlink">
+    <w:name w:val="Hyperlink"/>
+    <w:basedOn w:val="DefaultParagraphFont"/>
+    <w:uiPriority w:val="99"/>
+    <w:unhideWhenUsed/>
+    <w:rsid w:val="00992273"/>
+    <w:rPr>
+      <w:color w:val="0000FF" w:themeColor="hyperlink"/>
+      <w:u w:val="single"/>
+    </w:rPr>
+  </w:style>
+</w:styles>
+</file>
+
+<file path=word/stylesWithEffects.xml><?xml version="1.0" encoding="utf-8"?>
+<w:styles xmlns:wpc="http://schemas.microsoft.com/office/word/2010/wordprocessingCanvas" xmlns:mc="http://schemas.openxmlformats.org/markup-compatibility/2006" xmlns:o="urn:schemas-microsoft-com:office:office" xmlns:r="http://schemas.openxmlformats.org/officeDocument/2006/relationships" xmlns:m="http://schemas.openxmlformats.org/officeDocument/2006/math" xmlns:v="urn:schemas-microsoft-com:vml" xmlns:wp14="http://schemas.microsoft.com/office/word/2010/wordprocessingDrawing" xmlns:wp="http://schemas.openxmlformats.org/drawingml/2006/wordprocessingDrawing" xmlns:w10="urn:schemas-microsoft-com:office:word" xmlns:w="http://schemas.openxmlformats.org/wordprocessingml/2006/main" xmlns:w14="http://schemas.microsoft.com/office/word/2010/wordml" xmlns:wpg="http://schemas.microsoft.com/office/word/2010/wordprocessingGroup" xmlns:wpi="http://schemas.microsoft.com/office/word/2010/wordprocessingInk" xmlns:wne="http://schemas.microsoft.com/office/word/2006/wordml" xmlns:wps="http://schemas.microsoft.com/office/word/2010/wordprocessingShape" mc:Ignorable="w14 wp14">
+  <w:docDefaults>
+    <w:rPrDefault>
+      <w:rPr>
+        <w:rFonts w:asciiTheme="minorHAnsi" w:eastAsiaTheme="minorHAnsi" w:hAnsiTheme="minorHAnsi" w:cstheme="minorBidi"/>
+        <w:sz w:val="22"/>
+        <w:szCs w:val="22"/>
+        <w:lang w:val="en-US" w:eastAsia="en-US" w:bidi="en-US"/>
+      </w:rPr>
+    </w:rPrDefault>
+    <w:pPrDefault>
+      <w:pPr>
+        <w:spacing w:after="200" w:line="276" w:lineRule="auto"/>
+      </w:pPr>
+    </w:pPrDefault>
+  </w:docDefaults>
+  <w:latentStyles w:defLockedState="0" w:defUIPriority="99" w:defSemiHidden="1" w:defUnhideWhenUsed="1" w:defQFormat="0" w:count="267">
+    <w:lsdException w:name="Normal" w:semiHidden="0" w:uiPriority="0" w:unhideWhenUsed="0" w:qFormat="1"/>
+    <w:lsdException w:name="heading 1" w:semiHidden="0" w:uiPriority="9" w:unhideWhenUsed="0" w:qFormat="1"/>
+    <w:lsdException w:name="heading 2" w:uiPriority="9" w:qFormat="1"/>
+    <w:lsdException w:name="heading 3" w:uiPriority="9" w:qFormat="1"/>
+    <w:lsdException w:name="heading 4" w:uiPriority="9"/>
+    <w:lsdException w:name="heading 5" w:uiPriority="9" w:qFormat="1"/>
+    <w:lsdException w:name="heading 6" w:uiPriority="9" w:qFormat="1"/>
+    <w:lsdException w:name="heading 7" w:uiPriority="9" w:qFormat="1"/>
+    <w:lsdException w:name="heading 8" w:uiPriority="9" w:qFormat="1"/>
+    <w:lsdException w:name="heading 9" w:uiPriority="9" w:qFormat="1"/>
+    <w:lsdException w:name="toc 1" w:uiPriority="39"/>
+    <w:lsdException w:name="toc 2" w:uiPriority="39"/>
+    <w:lsdException w:name="toc 3" w:uiPriority="39"/>
+    <w:lsdException w:name="toc 4" w:uiPriority="39"/>
+    <w:lsdException w:name="toc 5" w:uiPriority="39"/>
+    <w:lsdException w:name="toc 6" w:uiPriority="39"/>
+    <w:lsdException w:name="toc 7" w:uiPriority="39"/>
+    <w:lsdException w:name="toc 8" w:uiPriority="39"/>
+    <w:lsdException w:name="toc 9" w:uiPriority="39"/>
+    <w:lsdException w:name="caption" w:uiPriority="35"/>
+    <w:lsdException w:name="Title" w:semiHidden="0" w:uiPriority="10" w:unhideWhenUsed="0" w:qFormat="1"/>
+    <w:lsdException w:name="Default Paragraph Font" w:uiPriority="1"/>
+    <w:lsdException w:name="Subtitle" w:semiHidden="0" w:uiPriority="11" w:unhideWhenUsed="0"/>
+    <w:lsdException w:name="Strong" w:semiHidden="0" w:uiPriority="22" w:unhideWhenUsed="0"/>
+    <w:lsdException w:name="Emphasis" w:semiHidden="0" w:uiPriority="20" w:unhideWhenUsed="0"/>
+    <w:lsdException w:name="Table Grid" w:semiHidden="0" w:uiPriority="59" w:unhideWhenUsed="0"/>
+    <w:lsdException w:name="Placeholder Text" w:unhideWhenUsed="0"/>
+    <w:lsdException w:name="No Spacing" w:semiHidden="0" w:uiPriority="1" w:unhideWhenUsed="0" w:qFormat="1"/>
+    <w:lsdException w:name="Light Shading" w:semiHidden="0" w:uiPriority="60" w:unhideWhenUsed="0"/>
+    <w:lsdException w:name="Light List" w:semiHidden="0" w:uiPriority="61" w:unhideWhenUsed="0"/>
+    <w:lsdException w:name="Light Grid" w:semiHidden="0" w:uiPriority="62" w:unhideWhenUsed="0"/>
+    <w:lsdException w:name="Medium Shading 1" w:semiHidden="0" w:uiPriority="63" w:unhideWhenUsed="0"/>
+    <w:lsdException w:name="Medium Shading 2" w:semiHidden="0" w:uiPriority="64" w:unhideWhenUsed="0"/>
+    <w:lsdException w:name="Medium List 1" w:semiHidden="0" w:uiPriority="65" w:unhideWhenUsed="0"/>
+    <w:lsdException w:name="Medium List 2" w:semiHidden="0" w:uiPriority="66" w:unhideWhenUsed="0"/>
+    <w:lsdException w:name="Medium Grid 1" w:semiHidden="0" w:uiPriority="67" w:unhideWhenUsed="0"/>
+    <w:lsdException w:name="Medium Grid 2" w:semiHidden="0" w:uiPriority="68" w:unhideWhenUsed="0"/>
+    <w:lsdException w:name="Medium Grid 3" w:semiHidden="0" w:uiPriority="69" w:unhideWhenUsed="0"/>
+    <w:lsdException w:name="Dark List" w:semiHidden="0" w:uiPriority="70" w:unhideWhenUsed="0"/>
+    <w:lsdException w:name="Colorful Shading" w:semiHidden="0" w:uiPriority="71" w:unhideWhenUsed="0"/>
+    <w:lsdException w:name="Colorful List" w:semiHidden="0" w:uiPriority="72" w:unhideWhenUsed="0"/>
+    <w:lsdException w:name="Colorful Grid" w:semiHidden="0" w:uiPriority="73" w:unhideWhenUsed="0"/>
+    <w:lsdException w:name="Light Shading Accent 1" w:semiHidden="0" w:uiPriority="60" w:unhideWhenUsed="0"/>
+    <w:lsdException w:name="Light List Accent 1" w:semiHidden="0" w:uiPriority="61" w:unhideWhenUsed="0"/>
+    <w:lsdException w:name="Light Grid Accent 1" w:semiHidden="0" w:uiPriority="62" w:unhideWhenUsed="0"/>
+    <w:lsdException w:name="Medium Shading 1 Accent 1" w:semiHidden="0" w:uiPriority="63" w:unhideWhenUsed="0"/>
+    <w:lsdException w:name="Medium Shading 2 Accent 1" w:semiHidden="0" w:uiPriority="64" w:unhideWhenUsed="0"/>
+    <w:lsdException w:name="Medium List 1 Accent 1" w:semiHidden="0" w:uiPriority="65" w:unhideWhenUsed="0"/>
+    <w:lsdException w:name="Revision" w:unhideWhenUsed="0"/>
+    <w:lsdException w:name="List Paragraph" w:semiHidden="0" w:uiPriority="34" w:unhideWhenUsed="0" w:qFormat="1"/>
+    <w:lsdException w:name="Quote" w:semiHidden="0" w:uiPriority="29" w:unhideWhenUsed="0"/>
+    <w:lsdException w:name="Intense Quote" w:semiHidden="0" w:uiPriority="30" w:unhideWhenUsed="0"/>
+    <w:lsdException w:name="Medium List 2 Accent 1" w:semiHidden="0" w:uiPriority="66" w:unhideWhenUsed="0"/>
+    <w:lsdException w:name="Medium Grid 1 Accent 1" w:semiHidden="0" w:uiPriority="67" w:unhideWhenUsed="0"/>
+    <w:lsdException w:name="Medium Grid 2 Accent 1" w:semiHidden="0" w:uiPriority="68" w:unhideWhenUsed="0"/>
+    <w:lsdException w:name="Medium Grid 3 Accent 1" w:semiHidden="0" w:uiPriority="69" w:unhideWhenUsed="0"/>
+    <w:lsdException w:name="Dark List Accent 1" w:semiHidden="0" w:uiPriority="70" w:unhideWhenUsed="0"/>
+    <w:lsdException w:name="Colorful Shading Accent 1" w:semiHidden="0" w:uiPriority="71" w:unhideWhenUsed="0"/>
+    <w:lsdException w:name="Colorful List Accent 1" w:semiHidden="0" w:uiPriority="72" w:unhideWhenUsed="0"/>
+    <w:lsdException w:name="Colorful Grid Accent 1" w:semiHidden="0" w:uiPriority="73" w:unhideWhenUsed="0"/>
+    <w:lsdException w:name="Light Shading Accent 2" w:semiHidden="0" w:uiPriority="60" w:unhideWhenUsed="0"/>
+    <w:lsdException w:name="Light List Accent 2" w:semiHidden="0" w:uiPriority="61" w:unhideWhenUsed="0"/>
+    <w:lsdException w:name="Light Grid Accent 2" w:semiHidden="0" w:uiPriority="62" w:unhideWhenUsed="0"/>
+    <w:lsdException w:name="Medium Shading 1 Accent 2" w:semiHidden="0" w:uiPriority="63" w:unhideWhenUsed="0"/>
+    <w:lsdException w:name="Medium Shading 2 Accent 2" w:semiHidden="0" w:uiPriority="64" w:unhideWhenUsed="0"/>
+    <w:lsdException w:name="Medium List 1 Accent 2" w:semiHidden="0" w:uiPriority="65" w:unhideWhenUsed="0"/>
+    <w:lsdException w:name="Medium List 2 Accent 2" w:semiHidden="0" w:uiPriority="66" w:unhideWhenUsed="0"/>
+    <w:lsdException w:name="Medium Grid 1 Accent 2" w:semiHidden="0" w:uiPriority="67" w:unhideWhenUsed="0"/>
+    <w:lsdException w:name="Medium Grid 2 Accent 2" w:semiHidden="0" w:uiPriority="68" w:unhideWhenUsed="0"/>
+    <w:lsdException w:name="Medium Grid 3 Accent 2" w:semiHidden="0" w:uiPriority="69" w:unhideWhenUsed="0"/>
+    <w:lsdException w:name="Dark List Accent 2" w:semiHidden="0" w:uiPriority="70" w:unhideWhenUsed="0"/>
+    <w:lsdException w:name="Colorful Shading Accent 2" w:semiHidden="0" w:uiPriority="71" w:unhideWhenUsed="0"/>
+    <w:lsdException w:name="Colorful List Accent 2" w:semiHidden="0" w:uiPriority="72" w:unhideWhenUsed="0"/>
+    <w:lsdException w:name="Colorful Grid Accent 2" w:semiHidden="0" w:uiPriority="73" w:unhideWhenUsed="0"/>
+    <w:lsdException w:name="Light Shading Accent 3" w:semiHidden="0" w:uiPriority="60" w:unhideWhenUsed="0"/>
+    <w:lsdException w:name="Light List Accent 3" w:semiHidden="0" w:uiPriority="61" w:unhideWhenUsed="0"/>
+    <w:lsdException w:name="Light Grid Accent 3" w:semiHidden="0" w:uiPriority="62" w:unhideWhenUsed="0"/>
+    <w:lsdException w:name="Medium Shading 1 Accent 3" w:semiHidden="0" w:uiPriority="63" w:unhideWhenUsed="0"/>
+    <w:lsdException w:name="Medium Shading 2 Accent 3" w:semiHidden="0" w:uiPriority="64" w:unhideWhenUsed="0"/>
+    <w:lsdException w:name="Medium List 1 Accent 3" w:semiHidden="0" w:uiPriority="65" w:unhideWhenUsed="0"/>
+    <w:lsdException w:name="Medium List 2 Accent 3" w:semiHidden="0" w:uiPriority="66" w:unhideWhenUsed="0"/>
+    <w:lsdException w:name="Medium Grid 1 Accent 3" w:semiHidden="0" w:uiPriority="67" w:unhideWhenUsed="0"/>
+    <w:lsdException w:name="Medium Grid 2 Accent 3" w:semiHidden="0" w:uiPriority="68" w:unhideWhenUsed="0"/>
+    <w:lsdException w:name="Medium Grid 3 Accent 3" w:semiHidden="0" w:uiPriority="69" w:unhideWhenUsed="0"/>
+    <w:lsdException w:name="Dark List Accent 3" w:semiHidden="0" w:uiPriority="70" w:unhideWhenUsed="0"/>
+    <w:lsdException w:name="Colorful Shading Accent 3" w:semiHidden="0" w:uiPriority="71" w:unhideWhenUsed="0"/>
+    <w:lsdException w:name="Colorful List Accent 3" w:semiHidden="0" w:uiPriority="72" w:unhideWhenUsed="0"/>
+    <w:lsdException w:name="Colorful Grid Accent 3" w:semiHidden="0" w:uiPriority="73" w:unhideWhenUsed="0"/>
+    <w:lsdException w:name="Light Shading Accent 4" w:semiHidden="0" w:uiPriority="60" w:unhideWhenUsed="0"/>
+    <w:lsdException w:name="Light List Accent 4" w:semiHidden="0" w:uiPriority="61" w:unhideWhenUsed="0"/>
+    <w:lsdException w:name="Light Grid Accent 4" w:semiHidden="0" w:uiPriority="62" w:unhideWhenUsed="0"/>
+    <w:lsdException w:name="Medium Shading 1 Accent 4" w:semiHidden="0" w:uiPriority="63" w:unhideWhenUsed="0"/>
+    <w:lsdException w:name="Medium Shading 2 Accent 4" w:semiHidden="0" w:uiPriority="64" w:unhideWhenUsed="0"/>
+    <w:lsdException w:name="Medium List 1 Accent 4" w:semiHidden="0" w:uiPriority="65" w:unhideWhenUsed="0"/>
+    <w:lsdException w:name="Medium List 2 Accent 4" w:semiHidden="0" w:uiPriority="66" w:unhideWhenUsed="0"/>
+    <w:lsdException w:name="Medium Grid 1 Accent 4" w:semiHidden="0" w:uiPriority="67" w:unhideWhenUsed="0"/>
+    <w:lsdException w:name="Medium Grid 2 Accent 4" w:semiHidden="0" w:uiPriority="68" w:unhideWhenUsed="0"/>
+    <w:lsdException w:name="Medium Grid 3 Accent 4" w:semiHidden="0" w:uiPriority="69" w:unhideWhenUsed="0"/>
+    <w:lsdException w:name="Dark List Accent 4" w:semiHidden="0" w:uiPriority="70" w:unhideWhenUsed="0"/>
+    <w:lsdException w:name="Colorful Shading Accent 4" w:semiHidden="0" w:uiPriority="71" w:unhideWhenUsed="0"/>
+    <w:lsdException w:name="Colorful List Accent 4" w:semiHidden="0" w:uiPriority="72" w:unhideWhenUsed="0"/>
+    <w:lsdException w:name="Colorful Grid Accent 4" w:semiHidden="0" w:uiPriority="73" w:unhideWhenUsed="0"/>
+    <w:lsdException w:name="Light Shading Accent 5" w:semiHidden="0" w:uiPriority="60" w:unhideWhenUsed="0"/>
+    <w:lsdException w:name="Light List Accent 5" w:semiHidden="0" w:uiPriority="61" w:unhideWhenUsed="0"/>
+    <w:lsdException w:name="Light Grid Accent 5" w:semiHidden="0" w:uiPriority="62" w:unhideWhenUsed="0"/>
+    <w:lsdException w:name="Medium Shading 1 Accent 5" w:semiHidden="0" w:uiPriority="63" w:unhideWhenUsed="0"/>
+    <w:lsdException w:name="Medium Shading 2 Accent 5" w:semiHidden="0" w:uiPriority="64" w:unhideWhenUsed="0"/>
+    <w:lsdException w:name="Medium List 1 Accent 5" w:semiHidden="0" w:uiPriority="65" w:unhideWhenUsed="0"/>
+    <w:lsdException w:name="Medium List 2 Accent 5" w:semiHidden="0" w:uiPriority="66" w:unhideWhenUsed="0"/>
+    <w:lsdException w:name="Medium Grid 1 Accent 5" w:semiHidden="0" w:uiPriority="67" w:unhideWhenUsed="0"/>
+    <w:lsdException w:name="Medium Grid 2 Accent 5" w:semiHidden="0" w:uiPriority="68" w:unhideWhenUsed="0"/>
+    <w:lsdException w:name="Medium Grid 3 Accent 5" w:semiHidden="0" w:uiPriority="69" w:unhideWhenUsed="0"/>
+    <w:lsdException w:name="Dark List Accent 5" w:semiHidden="0" w:uiPriority="70" w:unhideWhenUsed="0"/>
+    <w:lsdException w:name="Colorful Shading Accent 5" w:semiHidden="0" w:uiPriority="71" w:unhideWhenUsed="0"/>
+    <w:lsdException w:name="Colorful List Accent 5" w:semiHidden="0" w:uiPriority="72" w:unhideWhenUsed="0"/>
+    <w:lsdException w:name="Colorful Grid Accent 5" w:semiHidden="0" w:uiPriority="73" w:unhideWhenUsed="0"/>
+    <w:lsdException w:name="Light Shading Accent 6" w:semiHidden="0" w:uiPriority="60" w:unhideWhenUsed="0"/>
+    <w:lsdException w:name="Light List Accent 6" w:semiHidden="0" w:uiPriority="61" w:unhideWhenUsed="0"/>
+    <w:lsdException w:name="Light Grid Accent 6" w:semiHidden="0" w:uiPriority="62" w:unhideWhenUsed="0"/>
+    <w:lsdException w:name="Medium Shading 1 Accent 6" w:semiHidden="0" w:uiPriority="63" w:unhideWhenUsed="0"/>
+    <w:lsdException w:name="Medium Shading 2 Accent 6" w:semiHidden="0" w:uiPriority="64" w:unhideWhenUsed="0"/>
+    <w:lsdException w:name="Medium List 1 Accent 6" w:semiHidden="0" w:uiPriority="65" w:unhideWhenUsed="0"/>
+    <w:lsdException w:name="Medium List 2 Accent 6" w:semiHidden="0" w:uiPriority="66" w:unhideWhenUsed="0"/>
+    <w:lsdException w:name="Medium Grid 1 Accent 6" w:semiHidden="0" w:uiPriority="67" w:unhideWhenUsed="0"/>
+    <w:lsdException w:name="Medium Grid 2 Accent 6" w:semiHidden="0" w:uiPriority="68" w:unhideWhenUsed="0"/>
+    <w:lsdException w:name="Medium Grid 3 Accent 6" w:semiHidden="0" w:uiPriority="69" w:unhideWhenUsed="0"/>
+    <w:lsdException w:name="Dark List Accent 6" w:semiHidden="0" w:uiPriority="70" w:unhideWhenUsed="0"/>
+    <w:lsdException w:name="Colorful Shading Accent 6" w:semiHidden="0" w:uiPriority="71" w:unhideWhenUsed="0"/>
+    <w:lsdException w:name="Colorful List Accent 6" w:semiHidden="0" w:uiPriority="72" w:unhideWhenUsed="0"/>
+    <w:lsdException w:name="Colorful Grid Accent 6" w:semiHidden="0" w:uiPriority="73" w:unhideWhenUsed="0"/>
+    <w:lsdException w:name="Subtle Emphasis" w:semiHidden="0" w:uiPriority="19" w:unhideWhenUsed="0"/>
+    <w:lsdException w:name="Intense Emphasis" w:semiHidden="0" w:uiPriority="21" w:unhideWhenUsed="0"/>
+    <w:lsdException w:name="Subtle Reference" w:semiHidden="0" w:uiPriority="31" w:unhideWhenUsed="0"/>
+    <w:lsdException w:name="Intense Reference" w:semiHidden="0" w:uiPriority="32" w:unhideWhenUsed="0"/>
+    <w:lsdException w:name="Book Title" w:semiHidden="0" w:uiPriority="33" w:unhideWhenUsed="0"/>
+    <w:lsdException w:name="Bibliography" w:uiPriority="37"/>
+    <w:lsdException w:name="TOC Heading" w:uiPriority="39" w:qFormat="1"/>
+  </w:latentStyles>
+  <w:style w:type="paragraph" w:default="1" w:styleId="Normal">
+    <w:name w:val="Normal"/>
+    <w:qFormat/>
+    <w:rsid w:val="009752CE"/>
+    <w:pPr>
+      <w:spacing w:before="240" w:after="0" w:line="240" w:lineRule="auto"/>
+    </w:pPr>
+    <w:rPr>
+      <w:rFonts w:ascii="Segoe UI" w:eastAsiaTheme="minorEastAsia" w:hAnsi="Segoe UI"/>
+    </w:rPr>
+  </w:style>
+  <w:style w:type="paragraph" w:styleId="Heading1">
+    <w:name w:val="heading 1"/>
+    <w:basedOn w:val="Heading1FE"/>
+    <w:next w:val="Normal"/>
+    <w:link w:val="Heading1Char"/>
+    <w:autoRedefine/>
+    <w:uiPriority w:val="9"/>
+    <w:qFormat/>
+    <w:rsid w:val="00CF7597"/>
+    <w:pPr>
+      <w:keepNext/>
+      <w:keepLines/>
+      <w:shd w:val="clear" w:color="auto" w:fill="17365D" w:themeFill="text2" w:themeFillShade="BF"/>
+      <w:tabs>
+        <w:tab w:val="left" w:pos="-1710"/>
+      </w:tabs>
+      <w:spacing w:after="240"/>
+      <w:ind w:left="-1602" w:right="1764" w:hanging="18"/>
+      <w:jc w:val="center"/>
+      <w:outlineLvl w:val="0"/>
+    </w:pPr>
+    <w:rPr>
+      <w:rFonts w:eastAsiaTheme="majorEastAsia" w:cstheme="majorBidi"/>
+      <w:bCs/>
+      <w:szCs w:val="28"/>
+    </w:rPr>
+  </w:style>
+  <w:style w:type="paragraph" w:styleId="Heading2">
+    <w:name w:val="heading 2"/>
+    <w:basedOn w:val="Heading2FE"/>
+    <w:next w:val="Normal"/>
+    <w:link w:val="Heading2Char"/>
+    <w:autoRedefine/>
+    <w:uiPriority w:val="9"/>
+    <w:unhideWhenUsed/>
+    <w:qFormat/>
+    <w:rsid w:val="00CF7597"/>
+    <w:pPr>
+      <w:keepNext/>
+      <w:keepLines/>
+      <w:tabs>
+        <w:tab w:val="left" w:pos="-1710"/>
+      </w:tabs>
+      <w:spacing w:before="200" w:after="120"/>
+      <w:ind w:right="1764" w:hanging="18"/>
+      <w:outlineLvl w:val="1"/>
+    </w:pPr>
+    <w:rPr>
+      <w:rFonts w:eastAsiaTheme="majorEastAsia" w:cstheme="majorBidi"/>
+      <w:bCs/>
+      <w:color w:val="17365D" w:themeColor="text2" w:themeShade="BF"/>
+      <w:sz w:val="28"/>
+      <w:szCs w:val="26"/>
+    </w:rPr>
+  </w:style>
+  <w:style w:type="paragraph" w:styleId="Heading3">
+    <w:name w:val="heading 3"/>
+    <w:basedOn w:val="Normal"/>
+    <w:next w:val="Normal"/>
+    <w:link w:val="Heading3Char"/>
+    <w:autoRedefine/>
+    <w:uiPriority w:val="9"/>
+    <w:unhideWhenUsed/>
+    <w:qFormat/>
+    <w:rsid w:val="000F20CC"/>
+    <w:pPr>
+      <w:keepNext/>
+      <w:keepLines/>
+      <w:spacing w:before="200"/>
+      <w:ind w:left="1440" w:right="-2016"/>
+      <w:outlineLvl w:val="2"/>
+    </w:pPr>
+    <w:rPr>
+      <w:rFonts w:eastAsiaTheme="majorEastAsia" w:cstheme="majorBidi"/>
+      <w:bCs/>
+      <w:color w:val="17365D" w:themeColor="text2" w:themeShade="BF"/>
+      <w:sz w:val="28"/>
+    </w:rPr>
+  </w:style>
+  <w:style w:type="paragraph" w:styleId="Heading4">
+    <w:name w:val="heading 4"/>
+    <w:basedOn w:val="Normal"/>
+    <w:next w:val="Normal"/>
+    <w:link w:val="Heading4Char"/>
+    <w:uiPriority w:val="9"/>
+    <w:semiHidden/>
+    <w:unhideWhenUsed/>
+    <w:rsid w:val="002F74E3"/>
+    <w:pPr>
+      <w:keepNext/>
+      <w:keepLines/>
+      <w:spacing w:before="200"/>
+      <w:outlineLvl w:val="3"/>
+    </w:pPr>
+    <w:rPr>
+      <w:rFonts w:asciiTheme="majorHAnsi" w:eastAsiaTheme="majorEastAsia" w:hAnsiTheme="majorHAnsi" w:cstheme="majorBidi"/>
+      <w:b/>
+      <w:bCs/>
+      <w:i/>
+      <w:iCs/>
+      <w:color w:val="4F81BD" w:themeColor="accent1"/>
+    </w:rPr>
+  </w:style>
+  <w:style w:type="paragraph" w:styleId="Heading5">
+    <w:name w:val="heading 5"/>
+    <w:basedOn w:val="Normal"/>
+    <w:next w:val="Normal"/>
+    <w:link w:val="Heading5Char"/>
+    <w:uiPriority w:val="9"/>
+    <w:semiHidden/>
+    <w:unhideWhenUsed/>
+    <w:qFormat/>
+    <w:rsid w:val="00AA2C7E"/>
+    <w:pPr>
+      <w:keepNext/>
+      <w:keepLines/>
+      <w:spacing w:before="200"/>
+      <w:outlineLvl w:val="4"/>
+    </w:pPr>
+    <w:rPr>
+      <w:rFonts w:asciiTheme="majorHAnsi" w:eastAsiaTheme="majorEastAsia" w:hAnsiTheme="majorHAnsi" w:cstheme="majorBidi"/>
+      <w:color w:val="243F60" w:themeColor="accent1" w:themeShade="7F"/>
+    </w:rPr>
+  </w:style>
+  <w:style w:type="paragraph" w:styleId="Heading6">
+    <w:name w:val="heading 6"/>
+    <w:basedOn w:val="Normal"/>
+    <w:next w:val="Normal"/>
+    <w:link w:val="Heading6Char"/>
+    <w:uiPriority w:val="9"/>
+    <w:semiHidden/>
+    <w:unhideWhenUsed/>
+    <w:qFormat/>
+    <w:rsid w:val="00AA2C7E"/>
+    <w:pPr>
+      <w:keepNext/>
+      <w:keepLines/>
+      <w:spacing w:before="200"/>
+      <w:outlineLvl w:val="5"/>
+    </w:pPr>
+    <w:rPr>
+      <w:rFonts w:asciiTheme="majorHAnsi" w:eastAsiaTheme="majorEastAsia" w:hAnsiTheme="majorHAnsi" w:cstheme="majorBidi"/>
+      <w:i/>
+      <w:iCs/>
+      <w:color w:val="243F60" w:themeColor="accent1" w:themeShade="7F"/>
+    </w:rPr>
+  </w:style>
+  <w:style w:type="paragraph" w:styleId="Heading7">
+    <w:name w:val="heading 7"/>
+    <w:basedOn w:val="Normal"/>
+    <w:next w:val="Normal"/>
+    <w:link w:val="Heading7Char"/>
+    <w:uiPriority w:val="9"/>
+    <w:semiHidden/>
+    <w:unhideWhenUsed/>
+    <w:qFormat/>
+    <w:rsid w:val="00AA2C7E"/>
+    <w:pPr>
+      <w:keepNext/>
+      <w:keepLines/>
+      <w:spacing w:before="200"/>
+      <w:outlineLvl w:val="6"/>
+    </w:pPr>
+    <w:rPr>
+      <w:rFonts w:asciiTheme="majorHAnsi" w:eastAsiaTheme="majorEastAsia" w:hAnsiTheme="majorHAnsi" w:cstheme="majorBidi"/>
+      <w:i/>
+      <w:iCs/>
+      <w:color w:val="404040" w:themeColor="text1" w:themeTint="BF"/>
+    </w:rPr>
+  </w:style>
+  <w:style w:type="paragraph" w:styleId="Heading8">
+    <w:name w:val="heading 8"/>
+    <w:basedOn w:val="Normal"/>
+    <w:next w:val="Normal"/>
+    <w:link w:val="Heading8Char"/>
+    <w:uiPriority w:val="9"/>
+    <w:semiHidden/>
+    <w:unhideWhenUsed/>
+    <w:qFormat/>
+    <w:rsid w:val="00AA2C7E"/>
+    <w:pPr>
+      <w:keepNext/>
+      <w:keepLines/>
+      <w:spacing w:before="200"/>
+      <w:outlineLvl w:val="7"/>
+    </w:pPr>
+    <w:rPr>
+      <w:rFonts w:asciiTheme="majorHAnsi" w:eastAsiaTheme="majorEastAsia" w:hAnsiTheme="majorHAnsi" w:cstheme="majorBidi"/>
+      <w:color w:val="4F81BD" w:themeColor="accent1"/>
+      <w:szCs w:val="20"/>
+    </w:rPr>
+  </w:style>
+  <w:style w:type="paragraph" w:styleId="Heading9">
+    <w:name w:val="heading 9"/>
+    <w:basedOn w:val="Normal"/>
+    <w:next w:val="Normal"/>
+    <w:link w:val="Heading9Char"/>
+    <w:uiPriority w:val="9"/>
+    <w:semiHidden/>
+    <w:unhideWhenUsed/>
+    <w:qFormat/>
+    <w:rsid w:val="00AA2C7E"/>
+    <w:pPr>
+      <w:keepNext/>
+      <w:keepLines/>
+      <w:spacing w:before="200"/>
+      <w:outlineLvl w:val="8"/>
+    </w:pPr>
+    <w:rPr>
+      <w:rFonts w:asciiTheme="majorHAnsi" w:eastAsiaTheme="majorEastAsia" w:hAnsiTheme="majorHAnsi" w:cstheme="majorBidi"/>
+      <w:i/>
+      <w:iCs/>
+      <w:color w:val="404040" w:themeColor="text1" w:themeTint="BF"/>
+      <w:szCs w:val="20"/>
+    </w:rPr>
+  </w:style>
+  <w:style w:type="character" w:default="1" w:styleId="DefaultParagraphFont">
+    <w:name w:val="Default Paragraph Font"/>
+    <w:uiPriority w:val="1"/>
+    <w:semiHidden/>
+    <w:unhideWhenUsed/>
+  </w:style>
+  <w:style w:type="table" w:default="1" w:styleId="TableNormal">
+    <w:name w:val="Normal Table"/>
+    <w:uiPriority w:val="99"/>
+    <w:semiHidden/>
+    <w:unhideWhenUsed/>
+    <w:tblPr>
+      <w:tblInd w:w="0" w:type="dxa"/>
+      <w:tblCellMar>
+        <w:top w:w="0" w:type="dxa"/>
+        <w:left w:w="108" w:type="dxa"/>
+        <w:bottom w:w="0" w:type="dxa"/>
+        <w:right w:w="108" w:type="dxa"/>
+      </w:tblCellMar>
+    </w:tblPr>
+  </w:style>
+  <w:style w:type="numbering" w:default="1" w:styleId="NoList">
+    <w:name w:val="No List"/>
+    <w:uiPriority w:val="99"/>
+    <w:semiHidden/>
+    <w:unhideWhenUsed/>
+  </w:style>
+  <w:style w:type="character" w:customStyle="1" w:styleId="Heading1Char">
+    <w:name w:val="Heading 1 Char"/>
+    <w:basedOn w:val="DefaultParagraphFont"/>
+    <w:link w:val="Heading1"/>
+    <w:uiPriority w:val="9"/>
+    <w:rsid w:val="00CF7597"/>
+    <w:rPr>
+      <w:rFonts w:ascii="Segoe UI" w:eastAsiaTheme="majorEastAsia" w:hAnsi="Segoe UI" w:cstheme="majorBidi"/>
+      <w:b/>
+      <w:bCs/>
+      <w:color w:val="FFFFFF" w:themeColor="background1"/>
+      <w:sz w:val="24"/>
+      <w:szCs w:val="28"/>
+      <w:shd w:val="clear" w:color="auto" w:fill="17365D" w:themeFill="text2" w:themeFillShade="BF"/>
+    </w:rPr>
+  </w:style>
+  <w:style w:type="character" w:customStyle="1" w:styleId="Heading2Char">
+    <w:name w:val="Heading 2 Char"/>
+    <w:basedOn w:val="DefaultParagraphFont"/>
+    <w:link w:val="Heading2"/>
+    <w:uiPriority w:val="9"/>
+    <w:rsid w:val="00CF7597"/>
+    <w:rPr>
+      <w:rFonts w:ascii="Segoe UI" w:eastAsiaTheme="majorEastAsia" w:hAnsi="Segoe UI" w:cstheme="majorBidi"/>
+      <w:b/>
+      <w:bCs/>
+      <w:color w:val="17365D" w:themeColor="text2" w:themeShade="BF"/>
+      <w:sz w:val="28"/>
+      <w:szCs w:val="26"/>
+    </w:rPr>
+  </w:style>
+  <w:style w:type="character" w:customStyle="1" w:styleId="Heading3Char">
+    <w:name w:val="Heading 3 Char"/>
+    <w:basedOn w:val="DefaultParagraphFont"/>
+    <w:link w:val="Heading3"/>
+    <w:uiPriority w:val="9"/>
+    <w:rsid w:val="000F20CC"/>
+    <w:rPr>
+      <w:rFonts w:ascii="Segoe UI" w:eastAsiaTheme="majorEastAsia" w:hAnsi="Segoe UI" w:cstheme="majorBidi"/>
+      <w:bCs/>
+      <w:color w:val="17365D" w:themeColor="text2" w:themeShade="BF"/>
+      <w:sz w:val="28"/>
+    </w:rPr>
+  </w:style>
+  <w:style w:type="character" w:customStyle="1" w:styleId="Heading4Char">
+    <w:name w:val="Heading 4 Char"/>
+    <w:basedOn w:val="DefaultParagraphFont"/>
+    <w:link w:val="Heading4"/>
+    <w:uiPriority w:val="9"/>
+    <w:semiHidden/>
+    <w:rsid w:val="002F74E3"/>
+    <w:rPr>
+      <w:rFonts w:asciiTheme="majorHAnsi" w:eastAsiaTheme="majorEastAsia" w:hAnsiTheme="majorHAnsi" w:cstheme="majorBidi"/>
+      <w:b/>
+      <w:bCs/>
+      <w:i/>
+      <w:iCs/>
+      <w:color w:val="4F81BD" w:themeColor="accent1"/>
+    </w:rPr>
+  </w:style>
+  <w:style w:type="character" w:customStyle="1" w:styleId="Heading5Char">
+    <w:name w:val="Heading 5 Char"/>
+    <w:basedOn w:val="DefaultParagraphFont"/>
+    <w:link w:val="Heading5"/>
+    <w:uiPriority w:val="9"/>
+    <w:semiHidden/>
+    <w:rsid w:val="00AA2C7E"/>
+    <w:rPr>
+      <w:rFonts w:asciiTheme="majorHAnsi" w:eastAsiaTheme="majorEastAsia" w:hAnsiTheme="majorHAnsi" w:cstheme="majorBidi"/>
+      <w:color w:val="243F60" w:themeColor="accent1" w:themeShade="7F"/>
+    </w:rPr>
+  </w:style>
+  <w:style w:type="character" w:customStyle="1" w:styleId="Heading6Char">
+    <w:name w:val="Heading 6 Char"/>
+    <w:basedOn w:val="DefaultParagraphFont"/>
+    <w:link w:val="Heading6"/>
+    <w:uiPriority w:val="9"/>
+    <w:semiHidden/>
+    <w:rsid w:val="00AA2C7E"/>
+    <w:rPr>
+      <w:rFonts w:asciiTheme="majorHAnsi" w:eastAsiaTheme="majorEastAsia" w:hAnsiTheme="majorHAnsi" w:cstheme="majorBidi"/>
+      <w:i/>
+      <w:iCs/>
+      <w:color w:val="243F60" w:themeColor="accent1" w:themeShade="7F"/>
+    </w:rPr>
+  </w:style>
+  <w:style w:type="character" w:customStyle="1" w:styleId="Heading7Char">
+    <w:name w:val="Heading 7 Char"/>
+    <w:basedOn w:val="DefaultParagraphFont"/>
+    <w:link w:val="Heading7"/>
+    <w:uiPriority w:val="9"/>
+    <w:semiHidden/>
+    <w:rsid w:val="00AA2C7E"/>
+    <w:rPr>
+      <w:rFonts w:asciiTheme="majorHAnsi" w:eastAsiaTheme="majorEastAsia" w:hAnsiTheme="majorHAnsi" w:cstheme="majorBidi"/>
+      <w:i/>
+      <w:iCs/>
+      <w:color w:val="404040" w:themeColor="text1" w:themeTint="BF"/>
+    </w:rPr>
+  </w:style>
+  <w:style w:type="character" w:customStyle="1" w:styleId="Heading8Char">
+    <w:name w:val="Heading 8 Char"/>
+    <w:basedOn w:val="DefaultParagraphFont"/>
+    <w:link w:val="Heading8"/>
+    <w:uiPriority w:val="9"/>
+    <w:semiHidden/>
+    <w:rsid w:val="00AA2C7E"/>
+    <w:rPr>
+      <w:rFonts w:asciiTheme="majorHAnsi" w:eastAsiaTheme="majorEastAsia" w:hAnsiTheme="majorHAnsi" w:cstheme="majorBidi"/>
+      <w:color w:val="4F81BD" w:themeColor="accent1"/>
+      <w:sz w:val="20"/>
+      <w:szCs w:val="20"/>
+    </w:rPr>
+  </w:style>
+  <w:style w:type="character" w:customStyle="1" w:styleId="Heading9Char">
+    <w:name w:val="Heading 9 Char"/>
+    <w:basedOn w:val="DefaultParagraphFont"/>
+    <w:link w:val="Heading9"/>
+    <w:uiPriority w:val="9"/>
+    <w:semiHidden/>
+    <w:rsid w:val="00AA2C7E"/>
+    <w:rPr>
+      <w:rFonts w:asciiTheme="majorHAnsi" w:eastAsiaTheme="majorEastAsia" w:hAnsiTheme="majorHAnsi" w:cstheme="majorBidi"/>
+      <w:i/>
+      <w:iCs/>
+      <w:color w:val="404040" w:themeColor="text1" w:themeTint="BF"/>
+      <w:sz w:val="20"/>
+      <w:szCs w:val="20"/>
+    </w:rPr>
+  </w:style>
+  <w:style w:type="paragraph" w:styleId="Caption">
+    <w:name w:val="caption"/>
+    <w:basedOn w:val="Normal"/>
+    <w:next w:val="Normal"/>
+    <w:uiPriority w:val="35"/>
+    <w:unhideWhenUsed/>
+    <w:rsid w:val="002F74E3"/>
+    <w:rPr>
+      <w:b/>
+      <w:bCs/>
+      <w:color w:val="4F81BD" w:themeColor="accent1"/>
+      <w:sz w:val="18"/>
+      <w:szCs w:val="18"/>
+    </w:rPr>
+  </w:style>
+  <w:style w:type="paragraph" w:styleId="Title">
+    <w:name w:val="Title"/>
+    <w:basedOn w:val="Title-Forcible"/>
+    <w:next w:val="Normal"/>
+    <w:link w:val="TitleChar"/>
+    <w:autoRedefine/>
+    <w:uiPriority w:val="10"/>
+    <w:qFormat/>
+    <w:rsid w:val="000F20CC"/>
+    <w:pPr>
+      <w:framePr w:wrap="notBeside" w:vAnchor="text" w:hAnchor="page" w:x="1696" w:y="325"/>
+      <w:contextualSpacing/>
+    </w:pPr>
+    <w:rPr>
+      <w:rFonts w:eastAsiaTheme="majorEastAsia" w:cstheme="majorBidi"/>
+      <w:color w:val="17365D" w:themeColor="text2" w:themeShade="BF"/>
+      <w:spacing w:val="5"/>
+      <w:kern w:val="28"/>
+      <w:szCs w:val="52"/>
+      <w14:shadow w14:blurRad="0" w14:dist="0" w14:dir="0" w14:sx="0" w14:sy="0" w14:kx="0" w14:ky="0" w14:algn="none">
+        <w14:srgbClr w14:val="000000"/>
+      </w14:shadow>
+    </w:rPr>
+  </w:style>
+  <w:style w:type="character" w:customStyle="1" w:styleId="TitleChar">
+    <w:name w:val="Title Char"/>
+    <w:basedOn w:val="DefaultParagraphFont"/>
+    <w:link w:val="Title"/>
+    <w:uiPriority w:val="10"/>
+    <w:rsid w:val="000F20CC"/>
+    <w:rPr>
+      <w:rFonts w:ascii="Segoe UI" w:eastAsiaTheme="majorEastAsia" w:hAnsi="Segoe UI" w:cstheme="majorBidi"/>
+      <w:color w:val="17365D" w:themeColor="text2" w:themeShade="BF"/>
+      <w:spacing w:val="5"/>
+      <w:kern w:val="28"/>
+      <w:sz w:val="72"/>
+      <w:szCs w:val="52"/>
+      <w14:shadow w14:blurRad="50800" w14:dist="38100" w14:dir="2700000" w14:sx="100000" w14:sy="100000" w14:kx="0" w14:ky="0" w14:algn="tl">
+        <w14:srgbClr w14:val="000000">
+          <w14:alpha w14:val="60000"/>
+        </w14:srgbClr>
+      </w14:shadow>
+    </w:rPr>
+  </w:style>
+  <w:style w:type="paragraph" w:styleId="Subtitle">
+    <w:name w:val="Subtitle"/>
+    <w:basedOn w:val="Normal"/>
+    <w:next w:val="Normal"/>
+    <w:link w:val="SubtitleChar"/>
+    <w:uiPriority w:val="11"/>
+    <w:rsid w:val="002F74E3"/>
+    <w:pPr>
+      <w:numPr>
+        <w:ilvl w:val="1"/>
+      </w:numPr>
+    </w:pPr>
+    <w:rPr>
+      <w:rFonts w:asciiTheme="majorHAnsi" w:eastAsiaTheme="majorEastAsia" w:hAnsiTheme="majorHAnsi" w:cstheme="majorBidi"/>
+      <w:i/>
+      <w:iCs/>
+      <w:color w:val="4F81BD" w:themeColor="accent1"/>
+      <w:spacing w:val="15"/>
+      <w:sz w:val="24"/>
+      <w:szCs w:val="24"/>
+    </w:rPr>
+  </w:style>
+  <w:style w:type="character" w:customStyle="1" w:styleId="SubtitleChar">
+    <w:name w:val="Subtitle Char"/>
+    <w:basedOn w:val="DefaultParagraphFont"/>
+    <w:link w:val="Subtitle"/>
+    <w:uiPriority w:val="11"/>
+    <w:rsid w:val="002F74E3"/>
+    <w:rPr>
+      <w:rFonts w:asciiTheme="majorHAnsi" w:eastAsiaTheme="majorEastAsia" w:hAnsiTheme="majorHAnsi" w:cstheme="majorBidi"/>
+      <w:i/>
+      <w:iCs/>
+      <w:color w:val="4F81BD" w:themeColor="accent1"/>
+      <w:spacing w:val="15"/>
+      <w:sz w:val="24"/>
+      <w:szCs w:val="24"/>
+    </w:rPr>
+  </w:style>
+  <w:style w:type="character" w:styleId="Strong">
+    <w:name w:val="Strong"/>
+    <w:basedOn w:val="DefaultParagraphFont"/>
+    <w:uiPriority w:val="22"/>
+    <w:rsid w:val="002F74E3"/>
+    <w:rPr>
+      <w:b/>
+      <w:bCs/>
+    </w:rPr>
+  </w:style>
+  <w:style w:type="character" w:styleId="Emphasis">
+    <w:name w:val="Emphasis"/>
+    <w:basedOn w:val="DefaultParagraphFont"/>
+    <w:uiPriority w:val="20"/>
+    <w:rsid w:val="002F74E3"/>
+    <w:rPr>
+      <w:i/>
+      <w:iCs/>
+    </w:rPr>
+  </w:style>
+  <w:style w:type="paragraph" w:styleId="NoSpacing">
+    <w:name w:val="No Spacing"/>
+    <w:link w:val="NoSpacingChar"/>
+    <w:uiPriority w:val="1"/>
+    <w:qFormat/>
+    <w:rsid w:val="002F74E3"/>
+    <w:pPr>
+      <w:spacing w:after="0" w:line="240" w:lineRule="auto"/>
+    </w:pPr>
+    <w:rPr>
+      <w:rFonts w:eastAsiaTheme="minorEastAsia"/>
+    </w:rPr>
+  </w:style>
+  <w:style w:type="character" w:customStyle="1" w:styleId="NoSpacingChar">
+    <w:name w:val="No Spacing Char"/>
+    <w:basedOn w:val="DefaultParagraphFont"/>
+    <w:link w:val="NoSpacing"/>
+    <w:uiPriority w:val="1"/>
+    <w:rsid w:val="002F74E3"/>
+    <w:rPr>
+      <w:rFonts w:eastAsiaTheme="minorEastAsia"/>
+    </w:rPr>
+  </w:style>
+  <w:style w:type="paragraph" w:styleId="ListParagraph">
+    <w:name w:val="List Paragraph"/>
+    <w:basedOn w:val="Normal"/>
+    <w:link w:val="ListParagraphChar"/>
+    <w:autoRedefine/>
+    <w:uiPriority w:val="34"/>
+    <w:qFormat/>
+    <w:rsid w:val="006B29DE"/>
+    <w:pPr>
+      <w:numPr>
+        <w:ilvl w:val="1"/>
+        <w:numId w:val="23"/>
+      </w:numPr>
+      <w:spacing w:before="0"/>
+      <w:ind w:left="1434" w:hanging="357"/>
+      <w:contextualSpacing/>
+    </w:pPr>
+  </w:style>
+  <w:style w:type="paragraph" w:styleId="Quote">
+    <w:name w:val="Quote"/>
+    <w:basedOn w:val="Normal"/>
+    <w:next w:val="Normal"/>
+    <w:link w:val="QuoteChar"/>
+    <w:uiPriority w:val="29"/>
+    <w:rsid w:val="002F74E3"/>
+    <w:rPr>
+      <w:i/>
+      <w:iCs/>
+      <w:color w:val="000000" w:themeColor="text1"/>
+    </w:rPr>
+  </w:style>
+  <w:style w:type="character" w:customStyle="1" w:styleId="QuoteChar">
+    <w:name w:val="Quote Char"/>
+    <w:basedOn w:val="DefaultParagraphFont"/>
+    <w:link w:val="Quote"/>
+    <w:uiPriority w:val="29"/>
+    <w:rsid w:val="002F74E3"/>
+    <w:rPr>
+      <w:rFonts w:eastAsiaTheme="minorEastAsia"/>
+      <w:i/>
+      <w:iCs/>
+      <w:color w:val="000000" w:themeColor="text1"/>
+    </w:rPr>
+  </w:style>
+  <w:style w:type="paragraph" w:styleId="IntenseQuote">
+    <w:name w:val="Intense Quote"/>
+    <w:basedOn w:val="Normal"/>
+    <w:next w:val="Normal"/>
+    <w:link w:val="IntenseQuoteChar"/>
+    <w:uiPriority w:val="30"/>
+    <w:rsid w:val="002F74E3"/>
+    <w:pPr>
+      <w:pBdr>
+        <w:bottom w:val="single" w:sz="4" w:space="4" w:color="4F81BD" w:themeColor="accent1"/>
+      </w:pBdr>
+      <w:spacing w:before="200" w:after="280"/>
+      <w:ind w:left="936" w:right="936"/>
+    </w:pPr>
+    <w:rPr>
+      <w:b/>
+      <w:bCs/>
+      <w:i/>
+      <w:iCs/>
+      <w:color w:val="4F81BD" w:themeColor="accent1"/>
+    </w:rPr>
+  </w:style>
+  <w:style w:type="character" w:customStyle="1" w:styleId="IntenseQuoteChar">
+    <w:name w:val="Intense Quote Char"/>
+    <w:basedOn w:val="DefaultParagraphFont"/>
+    <w:link w:val="IntenseQuote"/>
+    <w:uiPriority w:val="30"/>
+    <w:rsid w:val="002F74E3"/>
+    <w:rPr>
+      <w:rFonts w:eastAsiaTheme="minorEastAsia"/>
+      <w:b/>
+      <w:bCs/>
+      <w:i/>
+      <w:iCs/>
+      <w:color w:val="4F81BD" w:themeColor="accent1"/>
+    </w:rPr>
+  </w:style>
+  <w:style w:type="character" w:styleId="SubtleEmphasis">
+    <w:name w:val="Subtle Emphasis"/>
+    <w:basedOn w:val="DefaultParagraphFont"/>
+    <w:uiPriority w:val="19"/>
+    <w:rsid w:val="002F74E3"/>
+    <w:rPr>
+      <w:i/>
+      <w:iCs/>
+      <w:color w:val="808080" w:themeColor="text1" w:themeTint="7F"/>
+    </w:rPr>
+  </w:style>
+  <w:style w:type="character" w:styleId="IntenseEmphasis">
+    <w:name w:val="Intense Emphasis"/>
+    <w:basedOn w:val="DefaultParagraphFont"/>
+    <w:uiPriority w:val="21"/>
+    <w:rsid w:val="002F74E3"/>
+    <w:rPr>
+      <w:b/>
+      <w:bCs/>
+      <w:i/>
+      <w:iCs/>
+      <w:color w:val="4F81BD" w:themeColor="accent1"/>
+    </w:rPr>
+  </w:style>
+  <w:style w:type="character" w:styleId="SubtleReference">
+    <w:name w:val="Subtle Reference"/>
+    <w:basedOn w:val="DefaultParagraphFont"/>
+    <w:uiPriority w:val="31"/>
+    <w:rsid w:val="002F74E3"/>
+    <w:rPr>
+      <w:smallCaps/>
+      <w:color w:val="C0504D" w:themeColor="accent2"/>
+      <w:u w:val="single"/>
+    </w:rPr>
+  </w:style>
+  <w:style w:type="character" w:styleId="IntenseReference">
+    <w:name w:val="Intense Reference"/>
+    <w:basedOn w:val="DefaultParagraphFont"/>
+    <w:uiPriority w:val="32"/>
+    <w:rsid w:val="002F74E3"/>
+    <w:rPr>
+      <w:b/>
+      <w:bCs/>
+      <w:smallCaps/>
+      <w:color w:val="C0504D" w:themeColor="accent2"/>
+      <w:spacing w:val="5"/>
+      <w:u w:val="single"/>
+    </w:rPr>
+  </w:style>
+  <w:style w:type="character" w:styleId="BookTitle">
+    <w:name w:val="Book Title"/>
+    <w:basedOn w:val="DefaultParagraphFont"/>
+    <w:uiPriority w:val="33"/>
+    <w:rsid w:val="002F74E3"/>
+    <w:rPr>
+      <w:b/>
+      <w:bCs/>
+      <w:smallCaps/>
+      <w:spacing w:val="5"/>
+    </w:rPr>
+  </w:style>
+  <w:style w:type="paragraph" w:styleId="TOCHeading">
+    <w:name w:val="TOC Heading"/>
+    <w:basedOn w:val="Heading1"/>
+    <w:next w:val="Normal"/>
+    <w:uiPriority w:val="39"/>
+    <w:semiHidden/>
+    <w:unhideWhenUsed/>
+    <w:qFormat/>
+    <w:rsid w:val="00AA2C7E"/>
+    <w:pPr>
+      <w:outlineLvl w:val="9"/>
+    </w:pPr>
+    <w:rPr>
+      <w:rFonts w:asciiTheme="majorHAnsi" w:hAnsiTheme="majorHAnsi"/>
+      <w:color w:val="365F91" w:themeColor="accent1" w:themeShade="BF"/>
+    </w:rPr>
+  </w:style>
+  <w:style w:type="paragraph" w:customStyle="1" w:styleId="TrainingDocumentText">
+    <w:name w:val="Training Document Text"/>
+    <w:basedOn w:val="Normal"/>
+    <w:link w:val="TrainingDocumentTextChar"/>
+    <w:rsid w:val="002F74E3"/>
+    <w:rPr>
+      <w:rFonts w:cs="Segoe UI"/>
+      <w:szCs w:val="20"/>
+    </w:rPr>
+  </w:style>
+  <w:style w:type="character" w:customStyle="1" w:styleId="TrainingDocumentTextChar">
+    <w:name w:val="Training Document Text Char"/>
+    <w:basedOn w:val="DefaultParagraphFont"/>
+    <w:link w:val="TrainingDocumentText"/>
+    <w:rsid w:val="002F74E3"/>
+    <w:rPr>
+      <w:rFonts w:ascii="Segoe UI" w:eastAsiaTheme="minorEastAsia" w:hAnsi="Segoe UI" w:cs="Segoe UI"/>
+      <w:sz w:val="20"/>
+      <w:szCs w:val="20"/>
+    </w:rPr>
+  </w:style>
+  <w:style w:type="paragraph" w:customStyle="1" w:styleId="TrainingDocumentNumber">
+    <w:name w:val="Training Document Number"/>
+    <w:basedOn w:val="ListParagraph"/>
+    <w:link w:val="TrainingDocumentNumberChar"/>
+    <w:rsid w:val="00AA2C7E"/>
+    <w:pPr>
+      <w:numPr>
+        <w:ilvl w:val="0"/>
+        <w:numId w:val="0"/>
+      </w:numPr>
+      <w:spacing w:after="120"/>
+      <w:ind w:left="1440" w:hanging="360"/>
+      <w:contextualSpacing w:val="0"/>
+    </w:pPr>
+    <w:rPr>
+      <w:rFonts w:cs="Segoe UI"/>
+      <w:szCs w:val="20"/>
+    </w:rPr>
+  </w:style>
+  <w:style w:type="character" w:customStyle="1" w:styleId="TrainingDocumentNumberChar">
+    <w:name w:val="Training Document Number Char"/>
+    <w:basedOn w:val="DefaultParagraphFont"/>
+    <w:link w:val="TrainingDocumentNumber"/>
+    <w:rsid w:val="00AA2C7E"/>
+    <w:rPr>
+      <w:rFonts w:ascii="Segoe UI" w:eastAsiaTheme="minorEastAsia" w:hAnsi="Segoe UI" w:cs="Segoe UI"/>
       <w:szCs w:val="20"/>
     </w:rPr>
   </w:style>
@@ -7386,7 +8948,7 @@
 </file>
 
 <file path=customXml/itemProps1.xml><?xml version="1.0" encoding="utf-8"?>
-<ds:datastoreItem xmlns:ds="http://schemas.openxmlformats.org/officeDocument/2006/customXml" ds:itemID="{B95BE269-9334-4212-9238-16D694A35DB6}">
+<ds:datastoreItem xmlns:ds="http://schemas.openxmlformats.org/officeDocument/2006/customXml" ds:itemID="{EEEAE810-0A92-4BE8-964A-EE6EDDCA92B3}">
   <ds:schemaRefs>
     <ds:schemaRef ds:uri="http://schemas.openxmlformats.org/officeDocument/2006/bibliography"/>
   </ds:schemaRefs>

</xml_diff>